<commit_message>
Updated resume and contact
Updated resume and contact
</commit_message>
<xml_diff>
--- a/files/Sattanaathan_Thayumanan_Resume_backup.docx
+++ b/files/Sattanaathan_Thayumanan_Resume_backup.docx
@@ -1,6 +1,6 @@
 
 <file path=word/document.xml><?xml version="1.0" encoding="utf-8"?>
-<w:document xmlns:wpc="http://schemas.microsoft.com/office/word/2010/wordprocessingCanvas" xmlns:cx="http://schemas.microsoft.com/office/drawing/2014/chartex" xmlns:cx1="http://schemas.microsoft.com/office/drawing/2015/9/8/chartex" xmlns:cx2="http://schemas.microsoft.com/office/drawing/2015/10/21/chartex" xmlns:cx3="http://schemas.microsoft.com/office/drawing/2016/5/9/chartex" xmlns:cx4="http://schemas.microsoft.com/office/drawing/2016/5/10/chartex" xmlns:cx5="http://schemas.microsoft.com/office/drawing/2016/5/11/chartex" xmlns:cx6="http://schemas.microsoft.com/office/drawing/2016/5/12/chartex" xmlns:cx7="http://schemas.microsoft.com/office/drawing/2016/5/13/chartex" xmlns:cx8="http://schemas.microsoft.com/office/drawing/2016/5/14/chartex" xmlns:mc="http://schemas.openxmlformats.org/markup-compatibility/2006" xmlns:aink="http://schemas.microsoft.com/office/drawing/2016/ink" xmlns:am3d="http://schemas.microsoft.com/office/drawing/2017/model3d" xmlns:o="urn:schemas-microsoft-com:office:office" xmlns:r="http://schemas.openxmlformats.org/officeDocument/2006/relationships" xmlns:m="http://schemas.openxmlformats.org/officeDocument/2006/math" xmlns:v="urn:schemas-microsoft-com:vml" xmlns:wp14="http://schemas.microsoft.com/office/word/2010/wordprocessingDrawing" xmlns:wp="http://schemas.openxmlformats.org/drawingml/2006/wordprocessingDrawing" xmlns:w10="urn:schemas-microsoft-com:office:word" xmlns:w="http://schemas.openxmlformats.org/wordprocessingml/2006/main" xmlns:w14="http://schemas.microsoft.com/office/word/2010/wordml" xmlns:w15="http://schemas.microsoft.com/office/word/2012/wordml" xmlns:w16cid="http://schemas.microsoft.com/office/word/2016/wordml/cid" xmlns:w16se="http://schemas.microsoft.com/office/word/2015/wordml/symex" xmlns:wpg="http://schemas.microsoft.com/office/word/2010/wordprocessingGroup" xmlns:wpi="http://schemas.microsoft.com/office/word/2010/wordprocessingInk" xmlns:wne="http://schemas.microsoft.com/office/word/2006/wordml" xmlns:wps="http://schemas.microsoft.com/office/word/2010/wordprocessingShape" mc:Ignorable="w14 w15 w16se w16cid wp14">
+<w:document xmlns:wpc="http://schemas.microsoft.com/office/word/2010/wordprocessingCanvas" xmlns:cx="http://schemas.microsoft.com/office/drawing/2014/chartex" xmlns:cx1="http://schemas.microsoft.com/office/drawing/2015/9/8/chartex" xmlns:cx2="http://schemas.microsoft.com/office/drawing/2015/10/21/chartex" xmlns:cx3="http://schemas.microsoft.com/office/drawing/2016/5/9/chartex" xmlns:cx4="http://schemas.microsoft.com/office/drawing/2016/5/10/chartex" xmlns:cx5="http://schemas.microsoft.com/office/drawing/2016/5/11/chartex" xmlns:cx6="http://schemas.microsoft.com/office/drawing/2016/5/12/chartex" xmlns:cx7="http://schemas.microsoft.com/office/drawing/2016/5/13/chartex" xmlns:cx8="http://schemas.microsoft.com/office/drawing/2016/5/14/chartex" xmlns:mc="http://schemas.openxmlformats.org/markup-compatibility/2006" xmlns:aink="http://schemas.microsoft.com/office/drawing/2016/ink" xmlns:am3d="http://schemas.microsoft.com/office/drawing/2017/model3d" xmlns:o="urn:schemas-microsoft-com:office:office" xmlns:r="http://schemas.openxmlformats.org/officeDocument/2006/relationships" xmlns:m="http://schemas.openxmlformats.org/officeDocument/2006/math" xmlns:v="urn:schemas-microsoft-com:vml" xmlns:wp14="http://schemas.microsoft.com/office/word/2010/wordprocessingDrawing" xmlns:wp="http://schemas.openxmlformats.org/drawingml/2006/wordprocessingDrawing" xmlns:w10="urn:schemas-microsoft-com:office:word" xmlns:w="http://schemas.openxmlformats.org/wordprocessingml/2006/main" xmlns:w14="http://schemas.microsoft.com/office/word/2010/wordml" xmlns:w15="http://schemas.microsoft.com/office/word/2012/wordml" xmlns:w16cex="http://schemas.microsoft.com/office/word/2018/wordml/cex" xmlns:w16cid="http://schemas.microsoft.com/office/word/2016/wordml/cid" xmlns:w16="http://schemas.microsoft.com/office/word/2018/wordml" xmlns:w16sdtdh="http://schemas.microsoft.com/office/word/2020/wordml/sdtdatahash" xmlns:w16se="http://schemas.microsoft.com/office/word/2015/wordml/symex" xmlns:wpg="http://schemas.microsoft.com/office/word/2010/wordprocessingGroup" xmlns:wpi="http://schemas.microsoft.com/office/word/2010/wordprocessingInk" xmlns:wne="http://schemas.microsoft.com/office/word/2006/wordml" xmlns:wps="http://schemas.microsoft.com/office/word/2010/wordprocessingShape" mc:Ignorable="w14 w15 w16se w16cid w16 w16cex w16sdtdh wp14">
   <w:body>
     <w:p>
       <w:pPr>
@@ -30,7 +30,15 @@
           <w:sz w:val="19"/>
           <w:szCs w:val="19"/>
         </w:rPr>
-        <w:t xml:space="preserve">OBJECTIVE  </w:t>
+        <w:t>ABOUT ME</w:t>
+      </w:r>
+      <w:r>
+        <w:rPr>
+          <w:b/>
+          <w:sz w:val="19"/>
+          <w:szCs w:val="19"/>
+        </w:rPr>
+        <w:t xml:space="preserve">  </w:t>
       </w:r>
     </w:p>
     <w:p>
@@ -47,7 +55,56 @@
           <w:sz w:val="19"/>
           <w:szCs w:val="19"/>
         </w:rPr>
-        <w:t xml:space="preserve">Graduate Computer Engineering student with two years of experience as Software Designer seeking a </w:t>
+        <w:t>I am a Post-graduate Computer Engineer</w:t>
+      </w:r>
+      <w:r>
+        <w:rPr>
+          <w:sz w:val="19"/>
+          <w:szCs w:val="19"/>
+        </w:rPr>
+        <w:t xml:space="preserve"> with </w:t>
+      </w:r>
+      <w:r>
+        <w:rPr>
+          <w:sz w:val="19"/>
+          <w:szCs w:val="19"/>
+        </w:rPr>
+        <w:t>about five</w:t>
+      </w:r>
+      <w:r>
+        <w:rPr>
+          <w:sz w:val="19"/>
+          <w:szCs w:val="19"/>
+        </w:rPr>
+        <w:t xml:space="preserve"> years of experience as </w:t>
+      </w:r>
+      <w:r>
+        <w:rPr>
+          <w:sz w:val="19"/>
+          <w:szCs w:val="19"/>
+        </w:rPr>
+        <w:t xml:space="preserve">a </w:t>
+      </w:r>
+      <w:r>
+        <w:rPr>
+          <w:sz w:val="19"/>
+          <w:szCs w:val="19"/>
+        </w:rPr>
+        <w:t>Software Designer</w:t>
+      </w:r>
+      <w:r>
+        <w:rPr>
+          <w:sz w:val="19"/>
+          <w:szCs w:val="19"/>
+        </w:rPr>
+        <w:t xml:space="preserve"> and System Engineer</w:t>
+      </w:r>
+      <w:r>
+        <w:rPr>
+          <w:sz w:val="19"/>
+          <w:szCs w:val="19"/>
+        </w:rPr>
+        <w:t xml:space="preserve"> seeking </w:t>
       </w:r>
       <w:r>
         <w:rPr>
@@ -68,14 +125,35 @@
           <w:sz w:val="19"/>
           <w:szCs w:val="19"/>
         </w:rPr>
-        <w:t xml:space="preserve">opportunity </w:t>
-      </w:r>
-      <w:r>
-        <w:rPr>
-          <w:sz w:val="19"/>
-          <w:szCs w:val="19"/>
-        </w:rPr>
-        <w:t xml:space="preserve">in the field of CPU/GPU/SoC/Reconfigurable Computers/ASIC, Computer systems, Software Systems Development and Autonomous systems.  </w:t>
+        <w:t>opportunit</w:t>
+      </w:r>
+      <w:r>
+        <w:rPr>
+          <w:sz w:val="19"/>
+          <w:szCs w:val="19"/>
+        </w:rPr>
+        <w:t>ies</w:t>
+      </w:r>
+      <w:r>
+        <w:rPr>
+          <w:sz w:val="19"/>
+          <w:szCs w:val="19"/>
+        </w:rPr>
+        <w:t xml:space="preserve"> </w:t>
+      </w:r>
+      <w:r>
+        <w:rPr>
+          <w:sz w:val="19"/>
+          <w:szCs w:val="19"/>
+        </w:rPr>
+        <w:t>in the field of</w:t>
+      </w:r>
+      <w:r>
+        <w:rPr>
+          <w:sz w:val="19"/>
+          <w:szCs w:val="19"/>
+        </w:rPr>
+        <w:t xml:space="preserve"> Systems/Software design. My ideal new role would involve analyzing product requirements and designing/developing scalable solutions.</w:t>
       </w:r>
     </w:p>
     <w:p>
@@ -366,21 +444,98 @@
           <w:sz w:val="19"/>
           <w:szCs w:val="19"/>
         </w:rPr>
-        <w:t>Relevant Coursework: Principles of Computer Systems Design | Reconfigurable Computing | Computer Architecture</w:t>
-      </w:r>
-      <w:r>
-        <w:rPr>
-          <w:sz w:val="19"/>
-          <w:szCs w:val="19"/>
-        </w:rPr>
-        <w:t xml:space="preserve"> | Advanced System Programing | Virtual Computers | Automotive Safety and Security </w:t>
-      </w:r>
-      <w:r>
-        <w:rPr>
-          <w:sz w:val="19"/>
-          <w:szCs w:val="19"/>
-        </w:rPr>
-        <w:t>| Distributed Operating Systems | Image Processing and Computer Vision</w:t>
+        <w:t>Rel</w:t>
+      </w:r>
+      <w:r>
+        <w:rPr>
+          <w:sz w:val="19"/>
+          <w:szCs w:val="19"/>
+        </w:rPr>
+        <w:t>e</w:t>
+      </w:r>
+      <w:r>
+        <w:rPr>
+          <w:sz w:val="19"/>
+          <w:szCs w:val="19"/>
+        </w:rPr>
+        <w:t>vant Coursework: Principles of Computer Systems Design</w:t>
+      </w:r>
+      <w:r>
+        <w:rPr>
+          <w:sz w:val="19"/>
+          <w:szCs w:val="19"/>
+        </w:rPr>
+        <w:t xml:space="preserve"> </w:t>
+      </w:r>
+      <w:r>
+        <w:rPr>
+          <w:sz w:val="19"/>
+          <w:szCs w:val="19"/>
+        </w:rPr>
+        <w:t>| Computer Architecture</w:t>
+      </w:r>
+      <w:r>
+        <w:rPr>
+          <w:sz w:val="19"/>
+          <w:szCs w:val="19"/>
+        </w:rPr>
+        <w:t xml:space="preserve"> |</w:t>
+      </w:r>
+      <w:r>
+        <w:rPr>
+          <w:sz w:val="19"/>
+          <w:szCs w:val="19"/>
+        </w:rPr>
+        <w:t xml:space="preserve"> </w:t>
+      </w:r>
+      <w:r>
+        <w:rPr>
+          <w:sz w:val="19"/>
+          <w:szCs w:val="19"/>
+        </w:rPr>
+        <w:t>Distributed Operating Systems</w:t>
+      </w:r>
+      <w:r>
+        <w:rPr>
+          <w:sz w:val="19"/>
+          <w:szCs w:val="19"/>
+        </w:rPr>
+        <w:t xml:space="preserve"> |</w:t>
+      </w:r>
+      <w:r>
+        <w:rPr>
+          <w:sz w:val="19"/>
+          <w:szCs w:val="19"/>
+        </w:rPr>
+        <w:t xml:space="preserve"> Advanced System Program</w:t>
+      </w:r>
+      <w:r>
+        <w:rPr>
+          <w:sz w:val="19"/>
+          <w:szCs w:val="19"/>
+        </w:rPr>
+        <w:t>m</w:t>
+      </w:r>
+      <w:r>
+        <w:rPr>
+          <w:sz w:val="19"/>
+          <w:szCs w:val="19"/>
+        </w:rPr>
+        <w:t xml:space="preserve">ing | Virtual Computers </w:t>
+      </w:r>
+      <w:r>
+        <w:rPr>
+          <w:sz w:val="19"/>
+          <w:szCs w:val="19"/>
+        </w:rPr>
+        <w:t xml:space="preserve">| </w:t>
+      </w:r>
+      <w:r>
+        <w:rPr>
+          <w:sz w:val="19"/>
+          <w:szCs w:val="19"/>
+        </w:rPr>
+        <w:t>Image Processing and Computer Vision</w:t>
       </w:r>
     </w:p>
     <w:p>
@@ -617,6 +772,409 @@
           <w:szCs w:val="19"/>
         </w:rPr>
         <w:t xml:space="preserve">PROFESSIONAL EXPERIENCE  </w:t>
+      </w:r>
+    </w:p>
+    <w:p>
+      <w:pPr>
+        <w:spacing w:after="0" w:line="240" w:lineRule="auto"/>
+        <w:ind w:left="0" w:firstLine="0"/>
+        <w:outlineLvl w:val="1"/>
+        <w:rPr>
+          <w:sz w:val="19"/>
+          <w:szCs w:val="19"/>
+        </w:rPr>
+      </w:pPr>
+      <w:r>
+        <w:rPr>
+          <w:b/>
+          <w:sz w:val="19"/>
+          <w:szCs w:val="19"/>
+        </w:rPr>
+        <w:t>Systems Engineer</w:t>
+      </w:r>
+      <w:r>
+        <w:rPr>
+          <w:b/>
+          <w:bCs/>
+          <w:color w:val="0F141F"/>
+          <w:sz w:val="18"/>
+          <w:szCs w:val="18"/>
+        </w:rPr>
+        <w:t xml:space="preserve"> </w:t>
+      </w:r>
+      <w:r>
+        <w:rPr>
+          <w:b/>
+          <w:bCs/>
+          <w:color w:val="0F141F"/>
+          <w:sz w:val="18"/>
+          <w:szCs w:val="18"/>
+        </w:rPr>
+        <w:tab/>
+      </w:r>
+      <w:r>
+        <w:rPr>
+          <w:b/>
+          <w:bCs/>
+          <w:color w:val="0F141F"/>
+          <w:sz w:val="18"/>
+          <w:szCs w:val="18"/>
+        </w:rPr>
+        <w:tab/>
+      </w:r>
+      <w:r>
+        <w:rPr>
+          <w:b/>
+          <w:bCs/>
+          <w:color w:val="0F141F"/>
+          <w:sz w:val="18"/>
+          <w:szCs w:val="18"/>
+        </w:rPr>
+        <w:tab/>
+        <w:t xml:space="preserve"> </w:t>
+      </w:r>
+      <w:r>
+        <w:rPr>
+          <w:b/>
+          <w:bCs/>
+          <w:color w:val="0F141F"/>
+          <w:sz w:val="18"/>
+          <w:szCs w:val="18"/>
+        </w:rPr>
+        <w:tab/>
+      </w:r>
+      <w:r>
+        <w:rPr>
+          <w:b/>
+          <w:bCs/>
+          <w:color w:val="0F141F"/>
+          <w:sz w:val="18"/>
+          <w:szCs w:val="18"/>
+        </w:rPr>
+        <w:tab/>
+      </w:r>
+      <w:r>
+        <w:rPr>
+          <w:b/>
+          <w:bCs/>
+          <w:color w:val="0F141F"/>
+          <w:sz w:val="18"/>
+          <w:szCs w:val="18"/>
+        </w:rPr>
+        <w:tab/>
+      </w:r>
+      <w:r>
+        <w:rPr>
+          <w:b/>
+          <w:bCs/>
+          <w:color w:val="0F141F"/>
+          <w:sz w:val="18"/>
+          <w:szCs w:val="18"/>
+        </w:rPr>
+        <w:tab/>
+      </w:r>
+      <w:r>
+        <w:rPr>
+          <w:b/>
+          <w:bCs/>
+          <w:color w:val="0F141F"/>
+          <w:sz w:val="18"/>
+          <w:szCs w:val="18"/>
+        </w:rPr>
+        <w:tab/>
+      </w:r>
+      <w:r>
+        <w:rPr>
+          <w:b/>
+          <w:bCs/>
+          <w:color w:val="0F141F"/>
+          <w:sz w:val="18"/>
+          <w:szCs w:val="18"/>
+        </w:rPr>
+        <w:tab/>
+      </w:r>
+      <w:r>
+        <w:rPr>
+          <w:b/>
+          <w:bCs/>
+          <w:color w:val="0F141F"/>
+          <w:sz w:val="18"/>
+          <w:szCs w:val="18"/>
+        </w:rPr>
+        <w:tab/>
+      </w:r>
+      <w:r>
+        <w:rPr>
+          <w:b/>
+          <w:bCs/>
+          <w:color w:val="0F141F"/>
+          <w:sz w:val="18"/>
+          <w:szCs w:val="18"/>
+        </w:rPr>
+        <w:tab/>
+        <w:t xml:space="preserve">        </w:t>
+      </w:r>
+      <w:r>
+        <w:rPr>
+          <w:sz w:val="19"/>
+          <w:szCs w:val="19"/>
+        </w:rPr>
+        <w:t>January 2020</w:t>
+      </w:r>
+      <w:r>
+        <w:rPr>
+          <w:sz w:val="19"/>
+          <w:szCs w:val="19"/>
+        </w:rPr>
+        <w:t xml:space="preserve"> </w:t>
+      </w:r>
+      <w:r>
+        <w:rPr>
+          <w:sz w:val="19"/>
+          <w:szCs w:val="19"/>
+        </w:rPr>
+        <w:t>–</w:t>
+      </w:r>
+      <w:r>
+        <w:rPr>
+          <w:sz w:val="19"/>
+          <w:szCs w:val="19"/>
+        </w:rPr>
+        <w:t xml:space="preserve"> Present</w:t>
+      </w:r>
+    </w:p>
+    <w:p>
+      <w:pPr>
+        <w:spacing w:after="27"/>
+        <w:ind w:left="9"/>
+        <w:jc w:val="both"/>
+        <w:rPr>
+          <w:sz w:val="19"/>
+          <w:szCs w:val="19"/>
+        </w:rPr>
+      </w:pPr>
+      <w:r>
+        <w:rPr>
+          <w:sz w:val="19"/>
+          <w:szCs w:val="19"/>
+        </w:rPr>
+        <w:t>Qualcomm, San Diego, CA</w:t>
+      </w:r>
+      <w:r>
+        <w:rPr>
+          <w:sz w:val="19"/>
+          <w:szCs w:val="19"/>
+        </w:rPr>
+        <w:t xml:space="preserve"> </w:t>
+      </w:r>
+    </w:p>
+    <w:p>
+      <w:pPr>
+        <w:numPr>
+          <w:ilvl w:val="0"/>
+          <w:numId w:val="4"/>
+        </w:numPr>
+        <w:spacing w:line="264" w:lineRule="auto"/>
+        <w:jc w:val="both"/>
+        <w:rPr>
+          <w:color w:val="0F141F"/>
+          <w:sz w:val="18"/>
+          <w:szCs w:val="18"/>
+        </w:rPr>
+      </w:pPr>
+      <w:r>
+        <w:rPr>
+          <w:color w:val="0F141F"/>
+          <w:sz w:val="18"/>
+          <w:szCs w:val="18"/>
+        </w:rPr>
+        <w:t>Developed python scripts to automate importing vendor safety analyses to Qualcomm framework.</w:t>
+      </w:r>
+    </w:p>
+    <w:p>
+      <w:pPr>
+        <w:numPr>
+          <w:ilvl w:val="0"/>
+          <w:numId w:val="4"/>
+        </w:numPr>
+        <w:spacing w:line="264" w:lineRule="auto"/>
+        <w:jc w:val="both"/>
+        <w:rPr>
+          <w:color w:val="0F141F"/>
+          <w:sz w:val="18"/>
+          <w:szCs w:val="18"/>
+        </w:rPr>
+      </w:pPr>
+      <w:r>
+        <w:rPr>
+          <w:color w:val="0F141F"/>
+          <w:sz w:val="18"/>
+          <w:szCs w:val="18"/>
+        </w:rPr>
+        <w:t>Developed python scripts to automate documentation sanity checks and validating documents.</w:t>
+      </w:r>
+    </w:p>
+    <w:p>
+      <w:pPr>
+        <w:numPr>
+          <w:ilvl w:val="0"/>
+          <w:numId w:val="4"/>
+        </w:numPr>
+        <w:spacing w:line="264" w:lineRule="auto"/>
+        <w:jc w:val="both"/>
+        <w:rPr>
+          <w:color w:val="0F141F"/>
+          <w:sz w:val="18"/>
+          <w:szCs w:val="18"/>
+        </w:rPr>
+      </w:pPr>
+      <w:r>
+        <w:rPr>
+          <w:color w:val="0F141F"/>
+          <w:sz w:val="18"/>
+          <w:szCs w:val="18"/>
+        </w:rPr>
+        <w:t>Developed a visual representation of SoC and IP level safety systems design and architecture for effective customer engagement. </w:t>
+      </w:r>
+    </w:p>
+    <w:p>
+      <w:pPr>
+        <w:numPr>
+          <w:ilvl w:val="1"/>
+          <w:numId w:val="3"/>
+        </w:numPr>
+        <w:spacing w:line="264" w:lineRule="auto"/>
+        <w:jc w:val="both"/>
+        <w:rPr>
+          <w:color w:val="0F141F"/>
+          <w:sz w:val="18"/>
+          <w:szCs w:val="18"/>
+        </w:rPr>
+      </w:pPr>
+      <w:r>
+        <w:rPr>
+          <w:color w:val="0F141F"/>
+          <w:sz w:val="18"/>
+          <w:szCs w:val="18"/>
+        </w:rPr>
+        <w:t xml:space="preserve">Designed system architecture diagrams highlighting the </w:t>
+      </w:r>
+      <w:r>
+        <w:rPr>
+          <w:color w:val="0F141F"/>
+          <w:sz w:val="18"/>
+          <w:szCs w:val="18"/>
+        </w:rPr>
+        <w:t>safety architecture/features</w:t>
+      </w:r>
+      <w:r>
+        <w:rPr>
+          <w:color w:val="0F141F"/>
+          <w:sz w:val="18"/>
+          <w:szCs w:val="18"/>
+        </w:rPr>
+        <w:t xml:space="preserve"> at the IP and SoC levels.</w:t>
+      </w:r>
+    </w:p>
+    <w:p>
+      <w:pPr>
+        <w:numPr>
+          <w:ilvl w:val="1"/>
+          <w:numId w:val="3"/>
+        </w:numPr>
+        <w:spacing w:line="264" w:lineRule="auto"/>
+        <w:jc w:val="both"/>
+        <w:rPr>
+          <w:color w:val="0F141F"/>
+          <w:sz w:val="18"/>
+          <w:szCs w:val="18"/>
+        </w:rPr>
+      </w:pPr>
+      <w:r>
+        <w:rPr>
+          <w:color w:val="0F141F"/>
+          <w:sz w:val="18"/>
+          <w:szCs w:val="18"/>
+        </w:rPr>
+        <w:t>Analyzed IP level design details to incorporate IP interfaces at the SoC level.</w:t>
+      </w:r>
+    </w:p>
+    <w:p>
+      <w:pPr>
+        <w:numPr>
+          <w:ilvl w:val="0"/>
+          <w:numId w:val="5"/>
+        </w:numPr>
+        <w:spacing w:line="264" w:lineRule="auto"/>
+        <w:jc w:val="both"/>
+        <w:rPr>
+          <w:color w:val="0F141F"/>
+          <w:sz w:val="18"/>
+          <w:szCs w:val="18"/>
+        </w:rPr>
+      </w:pPr>
+      <w:r>
+        <w:rPr>
+          <w:color w:val="0F141F"/>
+          <w:sz w:val="18"/>
+          <w:szCs w:val="18"/>
+        </w:rPr>
+        <w:t>Coordinated with</w:t>
+      </w:r>
+      <w:r>
+        <w:rPr>
+          <w:color w:val="0F141F"/>
+          <w:sz w:val="18"/>
+          <w:szCs w:val="18"/>
+        </w:rPr>
+        <w:t xml:space="preserve"> 30+</w:t>
+      </w:r>
+      <w:r>
+        <w:rPr>
+          <w:color w:val="0F141F"/>
+          <w:sz w:val="18"/>
+          <w:szCs w:val="18"/>
+        </w:rPr>
+        <w:t xml:space="preserve"> IP teams to understand the IP-level safety </w:t>
+      </w:r>
+      <w:r>
+        <w:rPr>
+          <w:color w:val="0F141F"/>
+          <w:sz w:val="18"/>
+          <w:szCs w:val="18"/>
+        </w:rPr>
+        <w:t>architecture and interfaces at SoC level to present at customer engagements</w:t>
+      </w:r>
+      <w:r>
+        <w:rPr>
+          <w:color w:val="0F141F"/>
+          <w:sz w:val="18"/>
+          <w:szCs w:val="18"/>
+        </w:rPr>
+        <w:t>.</w:t>
+      </w:r>
+    </w:p>
+    <w:p>
+      <w:pPr>
+        <w:numPr>
+          <w:ilvl w:val="0"/>
+          <w:numId w:val="4"/>
+        </w:numPr>
+        <w:spacing w:line="264" w:lineRule="auto"/>
+        <w:jc w:val="both"/>
+        <w:rPr>
+          <w:color w:val="0F141F"/>
+          <w:sz w:val="18"/>
+          <w:szCs w:val="18"/>
+        </w:rPr>
+      </w:pPr>
+      <w:r>
+        <w:rPr>
+          <w:color w:val="0F141F"/>
+          <w:sz w:val="18"/>
+          <w:szCs w:val="18"/>
+        </w:rPr>
+        <w:t>Authored and reviewed internal and customer-facing functional safety architecture documents and requirements.</w:t>
       </w:r>
     </w:p>
     <w:p>
@@ -635,213 +1193,11 @@
         <w:ind w:left="-5" w:firstLine="0"/>
         <w:jc w:val="both"/>
         <w:rPr>
-          <w:sz w:val="19"/>
-          <w:szCs w:val="19"/>
-        </w:rPr>
-      </w:pPr>
-      <w:r>
-        <w:rPr>
-          <w:b/>
-          <w:sz w:val="19"/>
-          <w:szCs w:val="19"/>
-        </w:rPr>
-        <w:t>Safety System Engineering Intern</w:t>
-      </w:r>
-      <w:r>
-        <w:rPr>
-          <w:b/>
-          <w:sz w:val="19"/>
-          <w:szCs w:val="19"/>
-        </w:rPr>
-        <w:t xml:space="preserve"> </w:t>
-      </w:r>
-      <w:r>
-        <w:rPr>
-          <w:b/>
-          <w:sz w:val="19"/>
-          <w:szCs w:val="19"/>
-        </w:rPr>
-        <w:tab/>
-        <w:t xml:space="preserve"> </w:t>
-      </w:r>
-      <w:r>
-        <w:rPr>
-          <w:b/>
-          <w:sz w:val="19"/>
-          <w:szCs w:val="19"/>
-        </w:rPr>
-        <w:tab/>
-        <w:t xml:space="preserve"> </w:t>
-      </w:r>
-      <w:r>
-        <w:rPr>
-          <w:b/>
-          <w:sz w:val="19"/>
-          <w:szCs w:val="19"/>
-        </w:rPr>
-        <w:tab/>
-        <w:t xml:space="preserve"> </w:t>
-      </w:r>
-      <w:r>
-        <w:rPr>
-          <w:b/>
-          <w:sz w:val="19"/>
-          <w:szCs w:val="19"/>
-        </w:rPr>
-        <w:tab/>
-        <w:t xml:space="preserve"> </w:t>
-      </w:r>
-      <w:r>
-        <w:rPr>
-          <w:b/>
-          <w:sz w:val="19"/>
-          <w:szCs w:val="19"/>
-        </w:rPr>
-        <w:tab/>
-        <w:t xml:space="preserve"> </w:t>
-      </w:r>
-      <w:r>
-        <w:rPr>
-          <w:b/>
-          <w:sz w:val="19"/>
-          <w:szCs w:val="19"/>
-        </w:rPr>
-        <w:tab/>
-        <w:t xml:space="preserve"> </w:t>
-      </w:r>
-      <w:r>
-        <w:rPr>
-          <w:b/>
-          <w:sz w:val="19"/>
-          <w:szCs w:val="19"/>
-        </w:rPr>
-        <w:tab/>
-      </w:r>
-      <w:r>
-        <w:rPr>
-          <w:sz w:val="19"/>
-          <w:szCs w:val="19"/>
-        </w:rPr>
-        <w:t>May</w:t>
-      </w:r>
-      <w:r>
-        <w:rPr>
-          <w:sz w:val="19"/>
-          <w:szCs w:val="19"/>
-        </w:rPr>
-        <w:t xml:space="preserve"> 201</w:t>
-      </w:r>
-      <w:r>
-        <w:rPr>
-          <w:sz w:val="19"/>
-          <w:szCs w:val="19"/>
-        </w:rPr>
-        <w:t>9</w:t>
-      </w:r>
-      <w:r>
-        <w:rPr>
-          <w:sz w:val="19"/>
-          <w:szCs w:val="19"/>
-        </w:rPr>
-        <w:t xml:space="preserve"> – </w:t>
-      </w:r>
-      <w:r>
-        <w:rPr>
-          <w:sz w:val="19"/>
-          <w:szCs w:val="19"/>
-        </w:rPr>
-        <w:t>Aug 2019</w:t>
-      </w:r>
-      <w:r>
-        <w:rPr>
-          <w:sz w:val="19"/>
-          <w:szCs w:val="19"/>
-        </w:rPr>
-        <w:t xml:space="preserve">  </w:t>
-      </w:r>
-    </w:p>
-    <w:p>
-      <w:pPr>
-        <w:spacing w:after="27"/>
-        <w:ind w:left="9"/>
-        <w:jc w:val="both"/>
-        <w:rPr>
-          <w:sz w:val="19"/>
-          <w:szCs w:val="19"/>
-        </w:rPr>
-      </w:pPr>
-      <w:r>
-        <w:rPr>
-          <w:sz w:val="19"/>
-          <w:szCs w:val="19"/>
-        </w:rPr>
-        <w:t>Qualcomm, San Diego, CA</w:t>
-      </w:r>
-      <w:r>
-        <w:rPr>
-          <w:sz w:val="19"/>
-          <w:szCs w:val="19"/>
-        </w:rPr>
-        <w:t xml:space="preserve"> </w:t>
-      </w:r>
-    </w:p>
-    <w:p>
-      <w:pPr>
-        <w:numPr>
-          <w:ilvl w:val="0"/>
-          <w:numId w:val="1"/>
-        </w:numPr>
-        <w:spacing w:after="36" w:line="257" w:lineRule="auto"/>
-        <w:ind w:left="450" w:hanging="450"/>
-        <w:jc w:val="both"/>
-        <w:rPr>
-          <w:sz w:val="19"/>
-          <w:szCs w:val="19"/>
-        </w:rPr>
-      </w:pPr>
-      <w:r>
-        <w:rPr>
-          <w:sz w:val="19"/>
-          <w:szCs w:val="19"/>
-        </w:rPr>
-        <w:t>As a Safety System Engineering Intern, worked with a team of Engineers and Managers to implement the Tool Qualification process for the Qualcomm tools and products per ISO26262, the international standard for functional safety of electrical and/or electronic systems.</w:t>
-      </w:r>
-    </w:p>
-    <w:p>
-      <w:pPr>
-        <w:numPr>
-          <w:ilvl w:val="0"/>
-          <w:numId w:val="1"/>
-        </w:numPr>
-        <w:spacing w:after="36" w:line="257" w:lineRule="auto"/>
-        <w:ind w:left="450" w:hanging="450"/>
-        <w:jc w:val="both"/>
-        <w:rPr>
-          <w:sz w:val="19"/>
-          <w:szCs w:val="19"/>
-        </w:rPr>
-      </w:pPr>
-      <w:r>
-        <w:rPr>
-          <w:sz w:val="19"/>
-          <w:szCs w:val="19"/>
-        </w:rPr>
-        <w:t>Analyzed the gap between the international standard and the existing functional safety compliance in the Qualcomm tools and provided a methodology to bridge this gap.</w:t>
-      </w:r>
-      <w:r>
-        <w:rPr>
-          <w:sz w:val="19"/>
-          <w:szCs w:val="19"/>
-        </w:rPr>
-        <w:t xml:space="preserve"> </w:t>
-      </w:r>
-      <w:r>
-        <w:rPr>
-          <w:sz w:val="19"/>
-          <w:szCs w:val="19"/>
-        </w:rPr>
-        <w:t>Designed a tool qualification kit per ISO26262 for Qualcomm tools.</w:t>
-      </w:r>
+          <w:b/>
+          <w:sz w:val="19"/>
+          <w:szCs w:val="19"/>
+        </w:rPr>
+      </w:pPr>
     </w:p>
     <w:p>
       <w:pPr>
@@ -869,79 +1225,113 @@
           <w:sz w:val="19"/>
           <w:szCs w:val="19"/>
         </w:rPr>
-        <w:t xml:space="preserve">Graduate Research Assistant </w:t>
-      </w:r>
-      <w:r>
-        <w:rPr>
-          <w:b/>
-          <w:sz w:val="19"/>
-          <w:szCs w:val="19"/>
-        </w:rPr>
-        <w:tab/>
-        <w:t xml:space="preserve"> </w:t>
-      </w:r>
-      <w:r>
-        <w:rPr>
-          <w:b/>
-          <w:sz w:val="19"/>
-          <w:szCs w:val="19"/>
-        </w:rPr>
-        <w:tab/>
-        <w:t xml:space="preserve"> </w:t>
-      </w:r>
-      <w:r>
-        <w:rPr>
-          <w:b/>
-          <w:sz w:val="19"/>
-          <w:szCs w:val="19"/>
-        </w:rPr>
-        <w:tab/>
-        <w:t xml:space="preserve"> </w:t>
-      </w:r>
-      <w:r>
-        <w:rPr>
-          <w:b/>
-          <w:sz w:val="19"/>
-          <w:szCs w:val="19"/>
-        </w:rPr>
-        <w:tab/>
-        <w:t xml:space="preserve"> </w:t>
-      </w:r>
-      <w:r>
-        <w:rPr>
-          <w:b/>
-          <w:sz w:val="19"/>
-          <w:szCs w:val="19"/>
-        </w:rPr>
-        <w:tab/>
-        <w:t xml:space="preserve"> </w:t>
-      </w:r>
-      <w:r>
-        <w:rPr>
-          <w:b/>
-          <w:sz w:val="19"/>
-          <w:szCs w:val="19"/>
-        </w:rPr>
-        <w:tab/>
-        <w:t xml:space="preserve"> </w:t>
-      </w:r>
-      <w:r>
-        <w:rPr>
-          <w:b/>
-          <w:sz w:val="19"/>
-          <w:szCs w:val="19"/>
-        </w:rPr>
-        <w:tab/>
-      </w:r>
-      <w:r>
-        <w:rPr>
-          <w:sz w:val="19"/>
-          <w:szCs w:val="19"/>
-        </w:rPr>
-        <w:t>Oct 2018 – Present</w:t>
-      </w:r>
-      <w:bookmarkStart w:id="0" w:name="_GoBack"/>
-      <w:bookmarkEnd w:id="0"/>
+        <w:t>Safety System Engineering Intern</w:t>
+      </w:r>
+      <w:r>
+        <w:rPr>
+          <w:b/>
+          <w:sz w:val="19"/>
+          <w:szCs w:val="19"/>
+        </w:rPr>
+        <w:t xml:space="preserve"> </w:t>
+      </w:r>
+      <w:r>
+        <w:rPr>
+          <w:b/>
+          <w:sz w:val="19"/>
+          <w:szCs w:val="19"/>
+        </w:rPr>
+        <w:tab/>
+        <w:t xml:space="preserve"> </w:t>
+      </w:r>
+      <w:r>
+        <w:rPr>
+          <w:b/>
+          <w:sz w:val="19"/>
+          <w:szCs w:val="19"/>
+        </w:rPr>
+        <w:tab/>
+        <w:t xml:space="preserve"> </w:t>
+      </w:r>
+      <w:r>
+        <w:rPr>
+          <w:b/>
+          <w:sz w:val="19"/>
+          <w:szCs w:val="19"/>
+        </w:rPr>
+        <w:tab/>
+        <w:t xml:space="preserve"> </w:t>
+      </w:r>
+      <w:r>
+        <w:rPr>
+          <w:b/>
+          <w:sz w:val="19"/>
+          <w:szCs w:val="19"/>
+        </w:rPr>
+        <w:tab/>
+        <w:t xml:space="preserve"> </w:t>
+      </w:r>
+      <w:r>
+        <w:rPr>
+          <w:b/>
+          <w:sz w:val="19"/>
+          <w:szCs w:val="19"/>
+        </w:rPr>
+        <w:tab/>
+        <w:t xml:space="preserve"> </w:t>
+      </w:r>
+      <w:r>
+        <w:rPr>
+          <w:b/>
+          <w:sz w:val="19"/>
+          <w:szCs w:val="19"/>
+        </w:rPr>
+        <w:tab/>
+        <w:t xml:space="preserve"> </w:t>
+      </w:r>
+      <w:r>
+        <w:rPr>
+          <w:b/>
+          <w:sz w:val="19"/>
+          <w:szCs w:val="19"/>
+        </w:rPr>
+        <w:tab/>
+      </w:r>
+      <w:r>
+        <w:rPr>
+          <w:sz w:val="19"/>
+          <w:szCs w:val="19"/>
+        </w:rPr>
+        <w:t>May</w:t>
+      </w:r>
+      <w:r>
+        <w:rPr>
+          <w:sz w:val="19"/>
+          <w:szCs w:val="19"/>
+        </w:rPr>
+        <w:t xml:space="preserve"> 201</w:t>
+      </w:r>
+      <w:r>
+        <w:rPr>
+          <w:sz w:val="19"/>
+          <w:szCs w:val="19"/>
+        </w:rPr>
+        <w:t>9</w:t>
+      </w:r>
+      <w:r>
+        <w:rPr>
+          <w:sz w:val="19"/>
+          <w:szCs w:val="19"/>
+        </w:rPr>
+        <w:t xml:space="preserve"> – </w:t>
+      </w:r>
+      <w:r>
+        <w:rPr>
+          <w:sz w:val="19"/>
+          <w:szCs w:val="19"/>
+        </w:rPr>
+        <w:t>Aug 2019</w:t>
+      </w:r>
       <w:r>
         <w:rPr>
           <w:sz w:val="19"/>
@@ -965,7 +1355,14 @@
           <w:sz w:val="19"/>
           <w:szCs w:val="19"/>
         </w:rPr>
-        <w:t xml:space="preserve">ECE department, University of Florida, FL </w:t>
+        <w:t>Qualcomm, San Diego, CA</w:t>
+      </w:r>
+      <w:r>
+        <w:rPr>
+          <w:sz w:val="19"/>
+          <w:szCs w:val="19"/>
+        </w:rPr>
+        <w:t xml:space="preserve"> </w:t>
       </w:r>
     </w:p>
     <w:p>
@@ -987,42 +1384,7 @@
           <w:sz w:val="19"/>
           <w:szCs w:val="19"/>
         </w:rPr>
-        <w:t>Working</w:t>
-      </w:r>
-      <w:r>
-        <w:rPr>
-          <w:sz w:val="19"/>
-          <w:szCs w:val="19"/>
-        </w:rPr>
-        <w:t xml:space="preserve"> with</w:t>
-      </w:r>
-      <w:r>
-        <w:rPr>
-          <w:sz w:val="19"/>
-          <w:szCs w:val="19"/>
-        </w:rPr>
-        <w:t xml:space="preserve"> Professor Dr. Sandip Ray</w:t>
-      </w:r>
-      <w:r>
-        <w:rPr>
-          <w:sz w:val="19"/>
-          <w:szCs w:val="19"/>
-        </w:rPr>
-        <w:t xml:space="preserve"> on hardware-software co-validation research targeting firmware validations</w:t>
-      </w:r>
-      <w:r>
-        <w:rPr>
-          <w:sz w:val="19"/>
-          <w:szCs w:val="19"/>
-        </w:rPr>
-        <w:t xml:space="preserve"> using formal verification methods.</w:t>
-      </w:r>
-      <w:r>
-        <w:rPr>
-          <w:sz w:val="19"/>
-          <w:szCs w:val="19"/>
-        </w:rPr>
-        <w:t xml:space="preserve"> </w:t>
+        <w:t>As a Safety System Engineering Intern, worked with a team of Engineers and Managers to implement the Tool Qualification process for the Qualcomm tools and products per ISO26262, the international standard for functional safety of electrical and/or electronic systems.</w:t>
       </w:r>
     </w:p>
     <w:p>
@@ -1044,70 +1406,21 @@
           <w:sz w:val="19"/>
           <w:szCs w:val="19"/>
         </w:rPr>
-        <w:t>Developed</w:t>
-      </w:r>
-      <w:r>
-        <w:rPr>
-          <w:sz w:val="19"/>
-          <w:szCs w:val="19"/>
-        </w:rPr>
-        <w:t xml:space="preserve"> and i</w:t>
-      </w:r>
-      <w:r>
-        <w:rPr>
-          <w:sz w:val="19"/>
-          <w:szCs w:val="19"/>
-        </w:rPr>
-        <w:t xml:space="preserve">mplemented </w:t>
-      </w:r>
-      <w:r>
-        <w:rPr>
-          <w:sz w:val="19"/>
-          <w:szCs w:val="19"/>
-        </w:rPr>
-        <w:t>a machine learning based</w:t>
-      </w:r>
-      <w:r>
-        <w:rPr>
-          <w:sz w:val="19"/>
-          <w:szCs w:val="19"/>
-        </w:rPr>
-        <w:t xml:space="preserve"> detection and mitigation system to introduce robustness in the </w:t>
-      </w:r>
-      <w:r>
-        <w:rPr>
-          <w:sz w:val="19"/>
-          <w:szCs w:val="19"/>
-        </w:rPr>
-        <w:t xml:space="preserve">Co-operative Adaptive Cruise Control </w:t>
-      </w:r>
-      <w:r>
-        <w:rPr>
-          <w:sz w:val="19"/>
-          <w:szCs w:val="19"/>
-        </w:rPr>
-        <w:t xml:space="preserve">in autonomous vehicle </w:t>
-      </w:r>
-      <w:r>
-        <w:rPr>
-          <w:sz w:val="19"/>
-          <w:szCs w:val="19"/>
-        </w:rPr>
-        <w:t>research</w:t>
-      </w:r>
-      <w:r>
-        <w:rPr>
-          <w:sz w:val="19"/>
-          <w:szCs w:val="19"/>
-        </w:rPr>
-        <w:t>.</w:t>
-      </w:r>
-      <w:r>
-        <w:rPr>
-          <w:sz w:val="19"/>
-          <w:szCs w:val="19"/>
-        </w:rPr>
-        <w:t xml:space="preserve"> </w:t>
+        <w:t>Analyzed the gap between the international standard and the existing functional safety compliance in the Qualcomm tools and provided a methodology to bridge this gap.</w:t>
+      </w:r>
+      <w:r>
+        <w:rPr>
+          <w:sz w:val="19"/>
+          <w:szCs w:val="19"/>
+        </w:rPr>
+        <w:t xml:space="preserve"> </w:t>
+      </w:r>
+      <w:r>
+        <w:rPr>
+          <w:sz w:val="19"/>
+          <w:szCs w:val="19"/>
+        </w:rPr>
+        <w:t>Designed a tool qualification kit per ISO26262 for Qualcomm tools.</w:t>
       </w:r>
     </w:p>
     <w:p>
@@ -1126,99 +1439,113 @@
         <w:ind w:left="-5" w:firstLine="0"/>
         <w:jc w:val="both"/>
         <w:rPr>
-          <w:sz w:val="19"/>
-          <w:szCs w:val="19"/>
-        </w:rPr>
-      </w:pPr>
-      <w:r>
-        <w:rPr>
-          <w:b/>
-          <w:sz w:val="19"/>
-          <w:szCs w:val="19"/>
-        </w:rPr>
-        <w:t>Software Designer</w:t>
-      </w:r>
-      <w:r>
-        <w:rPr>
-          <w:sz w:val="19"/>
-          <w:szCs w:val="19"/>
-        </w:rPr>
-        <w:t xml:space="preserve"> </w:t>
-      </w:r>
-      <w:r>
-        <w:rPr>
-          <w:sz w:val="19"/>
-          <w:szCs w:val="19"/>
-        </w:rPr>
-        <w:tab/>
-        <w:t xml:space="preserve"> </w:t>
-      </w:r>
-      <w:r>
-        <w:rPr>
-          <w:sz w:val="19"/>
-          <w:szCs w:val="19"/>
-        </w:rPr>
-        <w:tab/>
-        <w:t xml:space="preserve"> </w:t>
-      </w:r>
-      <w:r>
-        <w:rPr>
-          <w:sz w:val="19"/>
-          <w:szCs w:val="19"/>
-        </w:rPr>
-        <w:tab/>
-        <w:t xml:space="preserve"> </w:t>
-      </w:r>
-      <w:r>
-        <w:rPr>
-          <w:sz w:val="19"/>
-          <w:szCs w:val="19"/>
-        </w:rPr>
-        <w:tab/>
-        <w:t xml:space="preserve"> </w:t>
-      </w:r>
-      <w:r>
-        <w:rPr>
-          <w:sz w:val="19"/>
-          <w:szCs w:val="19"/>
-        </w:rPr>
-        <w:tab/>
-        <w:t xml:space="preserve"> </w:t>
-      </w:r>
-      <w:r>
-        <w:rPr>
-          <w:sz w:val="19"/>
-          <w:szCs w:val="19"/>
-        </w:rPr>
-        <w:tab/>
-        <w:t xml:space="preserve"> </w:t>
-      </w:r>
-      <w:r>
-        <w:rPr>
-          <w:sz w:val="19"/>
-          <w:szCs w:val="19"/>
-        </w:rPr>
-        <w:tab/>
-        <w:t xml:space="preserve"> </w:t>
-      </w:r>
-      <w:r>
-        <w:rPr>
-          <w:sz w:val="19"/>
-          <w:szCs w:val="19"/>
-        </w:rPr>
-        <w:tab/>
-      </w:r>
-      <w:r>
-        <w:rPr>
-          <w:sz w:val="19"/>
-          <w:szCs w:val="19"/>
-        </w:rPr>
-        <w:t xml:space="preserve">                                July 2016 – July 2018  </w:t>
-      </w:r>
-    </w:p>
-    <w:p>
-      <w:pPr>
-        <w:spacing w:after="58"/>
+          <w:b/>
+          <w:sz w:val="19"/>
+          <w:szCs w:val="19"/>
+        </w:rPr>
+      </w:pPr>
+    </w:p>
+    <w:p>
+      <w:pPr>
+        <w:tabs>
+          <w:tab w:val="center" w:pos="2175"/>
+          <w:tab w:val="center" w:pos="2895"/>
+          <w:tab w:val="center" w:pos="3615"/>
+          <w:tab w:val="center" w:pos="4335"/>
+          <w:tab w:val="center" w:pos="5055"/>
+          <w:tab w:val="center" w:pos="5776"/>
+          <w:tab w:val="center" w:pos="6496"/>
+          <w:tab w:val="right" w:pos="10812"/>
+        </w:tabs>
+        <w:spacing w:after="2" w:line="259" w:lineRule="auto"/>
+        <w:ind w:left="-5" w:firstLine="0"/>
+        <w:jc w:val="both"/>
+        <w:rPr>
+          <w:sz w:val="19"/>
+          <w:szCs w:val="19"/>
+        </w:rPr>
+      </w:pPr>
+      <w:r>
+        <w:rPr>
+          <w:b/>
+          <w:sz w:val="19"/>
+          <w:szCs w:val="19"/>
+        </w:rPr>
+        <w:t xml:space="preserve">Graduate Research Assistant </w:t>
+      </w:r>
+      <w:r>
+        <w:rPr>
+          <w:b/>
+          <w:sz w:val="19"/>
+          <w:szCs w:val="19"/>
+        </w:rPr>
+        <w:tab/>
+        <w:t xml:space="preserve"> </w:t>
+      </w:r>
+      <w:r>
+        <w:rPr>
+          <w:b/>
+          <w:sz w:val="19"/>
+          <w:szCs w:val="19"/>
+        </w:rPr>
+        <w:tab/>
+        <w:t xml:space="preserve"> </w:t>
+      </w:r>
+      <w:r>
+        <w:rPr>
+          <w:b/>
+          <w:sz w:val="19"/>
+          <w:szCs w:val="19"/>
+        </w:rPr>
+        <w:tab/>
+        <w:t xml:space="preserve"> </w:t>
+      </w:r>
+      <w:r>
+        <w:rPr>
+          <w:b/>
+          <w:sz w:val="19"/>
+          <w:szCs w:val="19"/>
+        </w:rPr>
+        <w:tab/>
+        <w:t xml:space="preserve"> </w:t>
+      </w:r>
+      <w:r>
+        <w:rPr>
+          <w:b/>
+          <w:sz w:val="19"/>
+          <w:szCs w:val="19"/>
+        </w:rPr>
+        <w:tab/>
+        <w:t xml:space="preserve"> </w:t>
+      </w:r>
+      <w:r>
+        <w:rPr>
+          <w:b/>
+          <w:sz w:val="19"/>
+          <w:szCs w:val="19"/>
+        </w:rPr>
+        <w:tab/>
+        <w:t xml:space="preserve"> </w:t>
+      </w:r>
+      <w:r>
+        <w:rPr>
+          <w:b/>
+          <w:sz w:val="19"/>
+          <w:szCs w:val="19"/>
+        </w:rPr>
+        <w:tab/>
+      </w:r>
+      <w:r>
+        <w:rPr>
+          <w:sz w:val="19"/>
+          <w:szCs w:val="19"/>
+        </w:rPr>
+        <w:t xml:space="preserve">Oct 2018 – Present  </w:t>
+      </w:r>
+    </w:p>
+    <w:p>
+      <w:pPr>
+        <w:spacing w:after="27"/>
         <w:ind w:left="9"/>
         <w:jc w:val="both"/>
         <w:rPr>
@@ -1231,7 +1558,7 @@
           <w:sz w:val="19"/>
           <w:szCs w:val="19"/>
         </w:rPr>
-        <w:t xml:space="preserve">Alstom Transport, Bangalore, India  </w:t>
+        <w:t xml:space="preserve">ECE department, University of Florida, FL </w:t>
       </w:r>
     </w:p>
     <w:p>
@@ -1253,21 +1580,35 @@
           <w:sz w:val="19"/>
           <w:szCs w:val="19"/>
         </w:rPr>
-        <w:t>Collaborated with designers in developing embedded systems software for ERTMS b</w:t>
-      </w:r>
-      <w:r>
-        <w:rPr>
-          <w:sz w:val="19"/>
-          <w:szCs w:val="19"/>
-        </w:rPr>
-        <w:t xml:space="preserve">y applying key principles of   </w:t>
-      </w:r>
-      <w:r>
-        <w:rPr>
-          <w:sz w:val="19"/>
-          <w:szCs w:val="19"/>
-        </w:rPr>
-        <w:t xml:space="preserve">computer engineering and embedded systems at ALSTOM Belgium. </w:t>
+        <w:t>Working</w:t>
+      </w:r>
+      <w:r>
+        <w:rPr>
+          <w:sz w:val="19"/>
+          <w:szCs w:val="19"/>
+        </w:rPr>
+        <w:t xml:space="preserve"> with</w:t>
+      </w:r>
+      <w:r>
+        <w:rPr>
+          <w:sz w:val="19"/>
+          <w:szCs w:val="19"/>
+        </w:rPr>
+        <w:t xml:space="preserve"> Professor Dr. Sandip Ray</w:t>
+      </w:r>
+      <w:r>
+        <w:rPr>
+          <w:sz w:val="19"/>
+          <w:szCs w:val="19"/>
+        </w:rPr>
+        <w:t xml:space="preserve"> on hardware-software co-validation research targeting firmware validations</w:t>
+      </w:r>
+      <w:r>
+        <w:rPr>
+          <w:sz w:val="19"/>
+          <w:szCs w:val="19"/>
+        </w:rPr>
+        <w:t xml:space="preserve"> using formal verification methods.</w:t>
       </w:r>
       <w:r>
         <w:rPr>
@@ -1296,7 +1637,310 @@
           <w:sz w:val="19"/>
           <w:szCs w:val="19"/>
         </w:rPr>
-        <w:t xml:space="preserve">Delivered software solutions consistent with the product roadmap and released plan milestones.  </w:t>
+        <w:t>Developed</w:t>
+      </w:r>
+      <w:r>
+        <w:rPr>
+          <w:sz w:val="19"/>
+          <w:szCs w:val="19"/>
+        </w:rPr>
+        <w:t xml:space="preserve"> and i</w:t>
+      </w:r>
+      <w:r>
+        <w:rPr>
+          <w:sz w:val="19"/>
+          <w:szCs w:val="19"/>
+        </w:rPr>
+        <w:t xml:space="preserve">mplemented </w:t>
+      </w:r>
+      <w:r>
+        <w:rPr>
+          <w:sz w:val="19"/>
+          <w:szCs w:val="19"/>
+        </w:rPr>
+        <w:t>a machine learning based</w:t>
+      </w:r>
+      <w:r>
+        <w:rPr>
+          <w:sz w:val="19"/>
+          <w:szCs w:val="19"/>
+        </w:rPr>
+        <w:t xml:space="preserve"> detection and mitigation system to introduce robustness in the </w:t>
+      </w:r>
+      <w:r>
+        <w:rPr>
+          <w:sz w:val="19"/>
+          <w:szCs w:val="19"/>
+        </w:rPr>
+        <w:t xml:space="preserve">Co-operative Adaptive Cruise Control </w:t>
+      </w:r>
+      <w:r>
+        <w:rPr>
+          <w:sz w:val="19"/>
+          <w:szCs w:val="19"/>
+        </w:rPr>
+        <w:t xml:space="preserve">in autonomous vehicle </w:t>
+      </w:r>
+      <w:r>
+        <w:rPr>
+          <w:sz w:val="19"/>
+          <w:szCs w:val="19"/>
+        </w:rPr>
+        <w:t>research</w:t>
+      </w:r>
+      <w:r>
+        <w:rPr>
+          <w:sz w:val="19"/>
+          <w:szCs w:val="19"/>
+        </w:rPr>
+        <w:t>.</w:t>
+      </w:r>
+      <w:r>
+        <w:rPr>
+          <w:sz w:val="19"/>
+          <w:szCs w:val="19"/>
+        </w:rPr>
+        <w:t xml:space="preserve"> </w:t>
+      </w:r>
+    </w:p>
+    <w:p>
+      <w:pPr>
+        <w:tabs>
+          <w:tab w:val="center" w:pos="2175"/>
+          <w:tab w:val="center" w:pos="2895"/>
+          <w:tab w:val="center" w:pos="3615"/>
+          <w:tab w:val="center" w:pos="4335"/>
+          <w:tab w:val="center" w:pos="5055"/>
+          <w:tab w:val="center" w:pos="5776"/>
+          <w:tab w:val="center" w:pos="6496"/>
+          <w:tab w:val="right" w:pos="10812"/>
+        </w:tabs>
+        <w:spacing w:after="2" w:line="259" w:lineRule="auto"/>
+        <w:ind w:left="-5" w:firstLine="0"/>
+        <w:jc w:val="both"/>
+        <w:rPr>
+          <w:b/>
+          <w:sz w:val="19"/>
+          <w:szCs w:val="19"/>
+        </w:rPr>
+      </w:pPr>
+    </w:p>
+    <w:p>
+      <w:pPr>
+        <w:tabs>
+          <w:tab w:val="center" w:pos="2175"/>
+          <w:tab w:val="center" w:pos="2895"/>
+          <w:tab w:val="center" w:pos="3615"/>
+          <w:tab w:val="center" w:pos="4335"/>
+          <w:tab w:val="center" w:pos="5055"/>
+          <w:tab w:val="center" w:pos="5776"/>
+          <w:tab w:val="center" w:pos="6496"/>
+          <w:tab w:val="right" w:pos="10812"/>
+        </w:tabs>
+        <w:spacing w:after="2" w:line="259" w:lineRule="auto"/>
+        <w:ind w:left="-5" w:firstLine="0"/>
+        <w:jc w:val="both"/>
+        <w:rPr>
+          <w:sz w:val="19"/>
+          <w:szCs w:val="19"/>
+        </w:rPr>
+      </w:pPr>
+      <w:r>
+        <w:rPr>
+          <w:b/>
+          <w:sz w:val="19"/>
+          <w:szCs w:val="19"/>
+        </w:rPr>
+        <w:t>Software Designer</w:t>
+      </w:r>
+      <w:r>
+        <w:rPr>
+          <w:sz w:val="19"/>
+          <w:szCs w:val="19"/>
+        </w:rPr>
+        <w:t xml:space="preserve"> </w:t>
+      </w:r>
+      <w:r>
+        <w:rPr>
+          <w:sz w:val="19"/>
+          <w:szCs w:val="19"/>
+        </w:rPr>
+        <w:tab/>
+        <w:t xml:space="preserve"> </w:t>
+      </w:r>
+      <w:r>
+        <w:rPr>
+          <w:sz w:val="19"/>
+          <w:szCs w:val="19"/>
+        </w:rPr>
+        <w:tab/>
+        <w:t xml:space="preserve"> </w:t>
+      </w:r>
+      <w:r>
+        <w:rPr>
+          <w:sz w:val="19"/>
+          <w:szCs w:val="19"/>
+        </w:rPr>
+        <w:tab/>
+        <w:t xml:space="preserve"> </w:t>
+      </w:r>
+      <w:r>
+        <w:rPr>
+          <w:sz w:val="19"/>
+          <w:szCs w:val="19"/>
+        </w:rPr>
+        <w:tab/>
+        <w:t xml:space="preserve"> </w:t>
+      </w:r>
+      <w:r>
+        <w:rPr>
+          <w:sz w:val="19"/>
+          <w:szCs w:val="19"/>
+        </w:rPr>
+        <w:tab/>
+        <w:t xml:space="preserve"> </w:t>
+      </w:r>
+      <w:r>
+        <w:rPr>
+          <w:sz w:val="19"/>
+          <w:szCs w:val="19"/>
+        </w:rPr>
+        <w:tab/>
+        <w:t xml:space="preserve"> </w:t>
+      </w:r>
+      <w:r>
+        <w:rPr>
+          <w:sz w:val="19"/>
+          <w:szCs w:val="19"/>
+        </w:rPr>
+        <w:tab/>
+        <w:t xml:space="preserve"> </w:t>
+      </w:r>
+      <w:r>
+        <w:rPr>
+          <w:sz w:val="19"/>
+          <w:szCs w:val="19"/>
+        </w:rPr>
+        <w:tab/>
+      </w:r>
+      <w:r>
+        <w:rPr>
+          <w:sz w:val="19"/>
+          <w:szCs w:val="19"/>
+        </w:rPr>
+        <w:t xml:space="preserve">                                July 2016 – July 2018  </w:t>
+      </w:r>
+    </w:p>
+    <w:p>
+      <w:pPr>
+        <w:spacing w:after="58"/>
+        <w:ind w:left="9"/>
+        <w:jc w:val="both"/>
+        <w:rPr>
+          <w:sz w:val="19"/>
+          <w:szCs w:val="19"/>
+        </w:rPr>
+      </w:pPr>
+      <w:r>
+        <w:rPr>
+          <w:sz w:val="19"/>
+          <w:szCs w:val="19"/>
+        </w:rPr>
+        <w:t xml:space="preserve">Alstom Transport, Bangalore, India  </w:t>
+      </w:r>
+    </w:p>
+    <w:p>
+      <w:pPr>
+        <w:numPr>
+          <w:ilvl w:val="0"/>
+          <w:numId w:val="1"/>
+        </w:numPr>
+        <w:spacing w:after="36" w:line="257" w:lineRule="auto"/>
+        <w:ind w:left="450" w:hanging="450"/>
+        <w:jc w:val="both"/>
+        <w:rPr>
+          <w:sz w:val="19"/>
+          <w:szCs w:val="19"/>
+        </w:rPr>
+      </w:pPr>
+      <w:r>
+        <w:rPr>
+          <w:sz w:val="19"/>
+          <w:szCs w:val="19"/>
+        </w:rPr>
+        <w:t>Collaborated with designers in developing embedded systems software for ERTMS b</w:t>
+      </w:r>
+      <w:r>
+        <w:rPr>
+          <w:sz w:val="19"/>
+          <w:szCs w:val="19"/>
+        </w:rPr>
+        <w:t xml:space="preserve">y applying key principles of </w:t>
+      </w:r>
+      <w:r>
+        <w:rPr>
+          <w:sz w:val="19"/>
+          <w:szCs w:val="19"/>
+        </w:rPr>
+        <w:t xml:space="preserve">computer engineering and embedded systems at ALSTOM Belgium. </w:t>
+      </w:r>
+      <w:r>
+        <w:rPr>
+          <w:sz w:val="19"/>
+          <w:szCs w:val="19"/>
+        </w:rPr>
+        <w:t xml:space="preserve"> </w:t>
+      </w:r>
+    </w:p>
+    <w:p>
+      <w:pPr>
+        <w:numPr>
+          <w:ilvl w:val="0"/>
+          <w:numId w:val="1"/>
+        </w:numPr>
+        <w:spacing w:after="36" w:line="257" w:lineRule="auto"/>
+        <w:ind w:left="450" w:hanging="450"/>
+        <w:jc w:val="both"/>
+        <w:rPr>
+          <w:sz w:val="19"/>
+          <w:szCs w:val="19"/>
+        </w:rPr>
+      </w:pPr>
+      <w:r>
+        <w:rPr>
+          <w:sz w:val="19"/>
+          <w:szCs w:val="19"/>
+        </w:rPr>
+        <w:t>Delivered software solutions consistent with the product roadmap and released plan milestones.</w:t>
+      </w:r>
+    </w:p>
+    <w:p>
+      <w:pPr>
+        <w:numPr>
+          <w:ilvl w:val="0"/>
+          <w:numId w:val="1"/>
+        </w:numPr>
+        <w:spacing w:after="36" w:line="257" w:lineRule="auto"/>
+        <w:ind w:left="450" w:hanging="450"/>
+        <w:jc w:val="both"/>
+        <w:rPr>
+          <w:sz w:val="19"/>
+          <w:szCs w:val="19"/>
+        </w:rPr>
+      </w:pPr>
+      <w:r>
+        <w:rPr>
+          <w:sz w:val="19"/>
+          <w:szCs w:val="19"/>
+        </w:rPr>
+        <w:t xml:space="preserve">Analyzed and implemented system and software enhancements/debug requests from project teams </w:t>
+      </w:r>
+      <w:r>
+        <w:rPr>
+          <w:sz w:val="19"/>
+          <w:szCs w:val="19"/>
+        </w:rPr>
+        <w:t xml:space="preserve">  </w:t>
       </w:r>
     </w:p>
     <w:p>
@@ -1336,6 +1980,27 @@
         <w:ind w:left="-5" w:firstLine="0"/>
         <w:jc w:val="both"/>
         <w:rPr>
+          <w:b/>
+          <w:sz w:val="19"/>
+          <w:szCs w:val="19"/>
+        </w:rPr>
+      </w:pPr>
+    </w:p>
+    <w:p>
+      <w:pPr>
+        <w:tabs>
+          <w:tab w:val="center" w:pos="2895"/>
+          <w:tab w:val="center" w:pos="3615"/>
+          <w:tab w:val="center" w:pos="4335"/>
+          <w:tab w:val="center" w:pos="5055"/>
+          <w:tab w:val="center" w:pos="5776"/>
+          <w:tab w:val="center" w:pos="6496"/>
+          <w:tab w:val="right" w:pos="10812"/>
+        </w:tabs>
+        <w:spacing w:after="2" w:line="259" w:lineRule="auto"/>
+        <w:ind w:left="-5" w:firstLine="0"/>
+        <w:jc w:val="both"/>
+        <w:rPr>
           <w:sz w:val="19"/>
           <w:szCs w:val="19"/>
         </w:rPr>
@@ -1537,25 +2202,303 @@
         <w:ind w:left="5"/>
         <w:jc w:val="both"/>
         <w:rPr>
-          <w:sz w:val="19"/>
-          <w:szCs w:val="19"/>
-        </w:rPr>
-      </w:pPr>
-      <w:r>
-        <w:rPr>
-          <w:b/>
-          <w:sz w:val="19"/>
-          <w:szCs w:val="19"/>
-        </w:rPr>
-        <w:t>RESEARCH EXPERIENCE</w:t>
-      </w:r>
-      <w:r>
-        <w:rPr>
-          <w:b/>
-          <w:sz w:val="19"/>
-          <w:szCs w:val="19"/>
-        </w:rPr>
-        <w:t xml:space="preserve">  </w:t>
+          <w:b/>
+          <w:sz w:val="19"/>
+          <w:szCs w:val="19"/>
+        </w:rPr>
+      </w:pPr>
+      <w:r>
+        <w:rPr>
+          <w:b/>
+          <w:sz w:val="19"/>
+          <w:szCs w:val="19"/>
+        </w:rPr>
+        <w:t>PROJECTS</w:t>
+      </w:r>
+    </w:p>
+    <w:p>
+      <w:pPr>
+        <w:spacing w:after="2" w:line="259" w:lineRule="auto"/>
+        <w:ind w:left="5"/>
+        <w:jc w:val="both"/>
+        <w:rPr>
+          <w:sz w:val="19"/>
+          <w:szCs w:val="19"/>
+        </w:rPr>
+      </w:pPr>
+      <w:r>
+        <w:rPr>
+          <w:b/>
+          <w:sz w:val="19"/>
+          <w:szCs w:val="19"/>
+        </w:rPr>
+        <w:t>TWITTER CLONE</w:t>
+      </w:r>
+      <w:r>
+        <w:rPr>
+          <w:b/>
+          <w:sz w:val="19"/>
+          <w:szCs w:val="19"/>
+        </w:rPr>
+        <w:tab/>
+      </w:r>
+      <w:r>
+        <w:rPr>
+          <w:b/>
+          <w:sz w:val="19"/>
+          <w:szCs w:val="19"/>
+        </w:rPr>
+        <w:tab/>
+      </w:r>
+      <w:r>
+        <w:rPr>
+          <w:b/>
+          <w:sz w:val="19"/>
+          <w:szCs w:val="19"/>
+        </w:rPr>
+        <w:tab/>
+      </w:r>
+      <w:r>
+        <w:rPr>
+          <w:b/>
+          <w:sz w:val="19"/>
+          <w:szCs w:val="19"/>
+        </w:rPr>
+        <w:tab/>
+      </w:r>
+      <w:r>
+        <w:rPr>
+          <w:b/>
+          <w:sz w:val="19"/>
+          <w:szCs w:val="19"/>
+        </w:rPr>
+        <w:tab/>
+      </w:r>
+      <w:r>
+        <w:rPr>
+          <w:b/>
+          <w:sz w:val="19"/>
+          <w:szCs w:val="19"/>
+        </w:rPr>
+        <w:tab/>
+      </w:r>
+      <w:r>
+        <w:rPr>
+          <w:b/>
+          <w:sz w:val="19"/>
+          <w:szCs w:val="19"/>
+        </w:rPr>
+        <w:tab/>
+      </w:r>
+      <w:r>
+        <w:rPr>
+          <w:b/>
+          <w:sz w:val="19"/>
+          <w:szCs w:val="19"/>
+        </w:rPr>
+        <w:tab/>
+      </w:r>
+      <w:r>
+        <w:rPr>
+          <w:b/>
+          <w:sz w:val="19"/>
+          <w:szCs w:val="19"/>
+        </w:rPr>
+        <w:tab/>
+      </w:r>
+      <w:r>
+        <w:rPr>
+          <w:b/>
+          <w:sz w:val="19"/>
+          <w:szCs w:val="19"/>
+        </w:rPr>
+        <w:tab/>
+      </w:r>
+      <w:r>
+        <w:rPr>
+          <w:b/>
+          <w:sz w:val="19"/>
+          <w:szCs w:val="19"/>
+        </w:rPr>
+        <w:tab/>
+        <w:t xml:space="preserve">          </w:t>
+      </w:r>
+      <w:r>
+        <w:rPr>
+          <w:bCs/>
+          <w:sz w:val="19"/>
+          <w:szCs w:val="19"/>
+        </w:rPr>
+        <w:t>Sep</w:t>
+      </w:r>
+      <w:r>
+        <w:rPr>
+          <w:bCs/>
+          <w:sz w:val="19"/>
+          <w:szCs w:val="19"/>
+        </w:rPr>
+        <w:t xml:space="preserve">. 2019 </w:t>
+      </w:r>
+      <w:r>
+        <w:rPr>
+          <w:sz w:val="19"/>
+          <w:szCs w:val="19"/>
+        </w:rPr>
+        <w:t>–</w:t>
+      </w:r>
+      <w:r>
+        <w:rPr>
+          <w:sz w:val="19"/>
+          <w:szCs w:val="19"/>
+        </w:rPr>
+        <w:t xml:space="preserve"> Dec. 2019</w:t>
+      </w:r>
+    </w:p>
+    <w:p>
+      <w:pPr>
+        <w:pStyle w:val="ListParagraph"/>
+        <w:numPr>
+          <w:ilvl w:val="0"/>
+          <w:numId w:val="6"/>
+        </w:numPr>
+        <w:spacing w:after="2" w:line="259" w:lineRule="auto"/>
+        <w:jc w:val="both"/>
+        <w:rPr>
+          <w:bCs/>
+          <w:sz w:val="19"/>
+          <w:szCs w:val="19"/>
+        </w:rPr>
+      </w:pPr>
+      <w:r>
+        <w:rPr>
+          <w:bCs/>
+          <w:sz w:val="19"/>
+          <w:szCs w:val="19"/>
+        </w:rPr>
+        <w:lastRenderedPageBreak/>
+        <w:t xml:space="preserve">Designed and implemented a scalable and distributed twitter clone system </w:t>
+      </w:r>
+      <w:r>
+        <w:rPr>
+          <w:bCs/>
+          <w:sz w:val="19"/>
+          <w:szCs w:val="19"/>
+        </w:rPr>
+        <w:t xml:space="preserve">as part of the Distributed Operating System course. </w:t>
+      </w:r>
+    </w:p>
+    <w:p>
+      <w:pPr>
+        <w:pStyle w:val="ListParagraph"/>
+        <w:numPr>
+          <w:ilvl w:val="0"/>
+          <w:numId w:val="6"/>
+        </w:numPr>
+        <w:spacing w:after="2" w:line="259" w:lineRule="auto"/>
+        <w:jc w:val="both"/>
+        <w:rPr>
+          <w:bCs/>
+          <w:sz w:val="19"/>
+          <w:szCs w:val="19"/>
+        </w:rPr>
+      </w:pPr>
+      <w:r>
+        <w:rPr>
+          <w:bCs/>
+          <w:sz w:val="19"/>
+          <w:szCs w:val="19"/>
+        </w:rPr>
+        <w:t xml:space="preserve">The web app provides functionalities like user account/cred management, live feed, follow, unfollow, tweet, retweet, </w:t>
+      </w:r>
+      <w:proofErr w:type="gramStart"/>
+      <w:r>
+        <w:rPr>
+          <w:bCs/>
+          <w:sz w:val="19"/>
+          <w:szCs w:val="19"/>
+        </w:rPr>
+        <w:t>mention</w:t>
+      </w:r>
+      <w:proofErr w:type="gramEnd"/>
+      <w:r>
+        <w:rPr>
+          <w:bCs/>
+          <w:sz w:val="19"/>
+          <w:szCs w:val="19"/>
+        </w:rPr>
+        <w:t xml:space="preserve"> and hashtag</w:t>
+      </w:r>
+    </w:p>
+    <w:p>
+      <w:pPr>
+        <w:pStyle w:val="ListParagraph"/>
+        <w:numPr>
+          <w:ilvl w:val="0"/>
+          <w:numId w:val="6"/>
+        </w:numPr>
+        <w:spacing w:after="2" w:line="259" w:lineRule="auto"/>
+        <w:jc w:val="both"/>
+        <w:rPr>
+          <w:bCs/>
+          <w:sz w:val="19"/>
+          <w:szCs w:val="19"/>
+        </w:rPr>
+      </w:pPr>
+      <w:r>
+        <w:rPr>
+          <w:bCs/>
+          <w:sz w:val="19"/>
+          <w:szCs w:val="19"/>
+        </w:rPr>
+        <w:t>Languages and framework used:</w:t>
+      </w:r>
+    </w:p>
+    <w:p>
+      <w:pPr>
+        <w:pStyle w:val="ListParagraph"/>
+        <w:numPr>
+          <w:ilvl w:val="1"/>
+          <w:numId w:val="6"/>
+        </w:numPr>
+        <w:spacing w:after="2" w:line="259" w:lineRule="auto"/>
+        <w:jc w:val="both"/>
+        <w:rPr>
+          <w:bCs/>
+          <w:sz w:val="19"/>
+          <w:szCs w:val="19"/>
+        </w:rPr>
+      </w:pPr>
+      <w:r>
+        <w:rPr>
+          <w:bCs/>
+          <w:sz w:val="19"/>
+          <w:szCs w:val="19"/>
+        </w:rPr>
+        <w:t>Back-end: Elixir | Phoenix</w:t>
+      </w:r>
+    </w:p>
+    <w:p>
+      <w:pPr>
+        <w:pStyle w:val="ListParagraph"/>
+        <w:numPr>
+          <w:ilvl w:val="1"/>
+          <w:numId w:val="6"/>
+        </w:numPr>
+        <w:spacing w:after="2" w:line="259" w:lineRule="auto"/>
+        <w:jc w:val="both"/>
+        <w:rPr>
+          <w:bCs/>
+          <w:sz w:val="19"/>
+          <w:szCs w:val="19"/>
+        </w:rPr>
+      </w:pPr>
+      <w:r>
+        <w:rPr>
+          <w:bCs/>
+          <w:sz w:val="19"/>
+          <w:szCs w:val="19"/>
+        </w:rPr>
+        <w:t>Front-end: HTML</w:t>
       </w:r>
     </w:p>
     <w:p>
@@ -1565,7 +2508,7 @@
           <w:tab w:val="right" w:pos="10812"/>
         </w:tabs>
         <w:spacing w:after="2" w:line="259" w:lineRule="auto"/>
-        <w:ind w:left="-5" w:firstLine="0"/>
+        <w:ind w:left="0" w:firstLine="0"/>
         <w:jc w:val="both"/>
         <w:rPr>
           <w:sz w:val="19"/>
@@ -2072,177 +3015,11 @@
         <w:ind w:left="5"/>
         <w:jc w:val="both"/>
         <w:rPr>
-          <w:sz w:val="19"/>
-          <w:szCs w:val="19"/>
-        </w:rPr>
-      </w:pPr>
-      <w:r>
-        <w:rPr>
-          <w:b/>
-          <w:sz w:val="19"/>
-          <w:szCs w:val="19"/>
-        </w:rPr>
-        <w:t xml:space="preserve">SKILLS  </w:t>
-      </w:r>
-    </w:p>
-    <w:p>
-      <w:pPr>
-        <w:ind w:left="9"/>
-        <w:jc w:val="both"/>
-        <w:rPr>
-          <w:sz w:val="19"/>
-          <w:szCs w:val="19"/>
-        </w:rPr>
-      </w:pPr>
-      <w:r>
-        <w:rPr>
-          <w:sz w:val="19"/>
-          <w:szCs w:val="19"/>
-        </w:rPr>
-        <w:t xml:space="preserve">Programming Languages:  </w:t>
-      </w:r>
-      <w:r>
-        <w:rPr>
-          <w:sz w:val="19"/>
-          <w:szCs w:val="19"/>
-        </w:rPr>
-        <w:tab/>
-      </w:r>
-      <w:r>
-        <w:rPr>
-          <w:sz w:val="19"/>
-          <w:szCs w:val="19"/>
-        </w:rPr>
-        <w:t xml:space="preserve">JAVA | C# | VHDL | Python | Lua | C/C++ | Embedded C | MATLAB | HTML | XML </w:t>
-      </w:r>
-      <w:r>
-        <w:rPr>
-          <w:sz w:val="19"/>
-          <w:szCs w:val="19"/>
-        </w:rPr>
-        <w:t>| ASM</w:t>
-      </w:r>
-      <w:r>
-        <w:rPr>
-          <w:sz w:val="19"/>
-          <w:szCs w:val="19"/>
-        </w:rPr>
-        <w:t xml:space="preserve"> | Elixir</w:t>
-      </w:r>
-    </w:p>
-    <w:p>
-      <w:pPr>
-        <w:ind w:left="9"/>
-        <w:jc w:val="both"/>
-        <w:rPr>
-          <w:sz w:val="19"/>
-          <w:szCs w:val="19"/>
-        </w:rPr>
-      </w:pPr>
-      <w:r>
-        <w:rPr>
-          <w:sz w:val="19"/>
-          <w:szCs w:val="19"/>
-        </w:rPr>
-        <w:t xml:space="preserve">Simulation/Design tools: </w:t>
-      </w:r>
-      <w:r>
-        <w:rPr>
-          <w:sz w:val="19"/>
-          <w:szCs w:val="19"/>
-        </w:rPr>
-        <w:tab/>
-      </w:r>
-      <w:proofErr w:type="spellStart"/>
-      <w:r>
-        <w:rPr>
-          <w:sz w:val="19"/>
-          <w:szCs w:val="19"/>
-        </w:rPr>
-        <w:t>JasperGold</w:t>
-      </w:r>
-      <w:proofErr w:type="spellEnd"/>
-      <w:r>
-        <w:rPr>
-          <w:sz w:val="19"/>
-          <w:szCs w:val="19"/>
-        </w:rPr>
-        <w:t xml:space="preserve"> </w:t>
-      </w:r>
-      <w:r>
-        <w:rPr>
-          <w:sz w:val="19"/>
-          <w:szCs w:val="19"/>
-        </w:rPr>
-        <w:t xml:space="preserve">| </w:t>
-      </w:r>
-      <w:r>
-        <w:rPr>
-          <w:sz w:val="19"/>
-          <w:szCs w:val="19"/>
-        </w:rPr>
-        <w:t xml:space="preserve">Android Studio | </w:t>
-      </w:r>
-      <w:proofErr w:type="spellStart"/>
-      <w:r>
-        <w:rPr>
-          <w:sz w:val="19"/>
-          <w:szCs w:val="19"/>
-        </w:rPr>
-        <w:t>Vivado</w:t>
-      </w:r>
-      <w:proofErr w:type="spellEnd"/>
-      <w:r>
-        <w:rPr>
-          <w:sz w:val="19"/>
-          <w:szCs w:val="19"/>
-        </w:rPr>
-        <w:t xml:space="preserve"> | </w:t>
-      </w:r>
-      <w:proofErr w:type="spellStart"/>
-      <w:r>
-        <w:rPr>
-          <w:sz w:val="19"/>
-          <w:szCs w:val="19"/>
-        </w:rPr>
-        <w:t>Modelsim</w:t>
-      </w:r>
-      <w:proofErr w:type="spellEnd"/>
-      <w:r>
-        <w:rPr>
-          <w:sz w:val="19"/>
-          <w:szCs w:val="19"/>
-        </w:rPr>
-        <w:t xml:space="preserve"> | Visual Studio | Eclipse | Delphi </w:t>
-      </w:r>
-      <w:r>
-        <w:rPr>
-          <w:sz w:val="19"/>
-          <w:szCs w:val="19"/>
-        </w:rPr>
-        <w:t>| VMware | KVM</w:t>
-      </w:r>
-      <w:r>
-        <w:rPr>
-          <w:sz w:val="19"/>
-          <w:szCs w:val="19"/>
-        </w:rPr>
-        <w:t xml:space="preserve"> </w:t>
-      </w:r>
-      <w:r>
-        <w:rPr>
-          <w:sz w:val="19"/>
-          <w:szCs w:val="19"/>
-        </w:rPr>
-        <w:tab/>
-      </w:r>
-      <w:r>
-        <w:rPr>
-          <w:sz w:val="19"/>
-          <w:szCs w:val="19"/>
-        </w:rPr>
-        <w:br/>
-      </w:r>
+          <w:b/>
+          <w:sz w:val="19"/>
+          <w:szCs w:val="19"/>
+        </w:rPr>
+      </w:pPr>
     </w:p>
     <w:p>
       <w:pPr>
@@ -2260,7 +3037,192 @@
           <w:sz w:val="19"/>
           <w:szCs w:val="19"/>
         </w:rPr>
-        <w:t xml:space="preserve">LEADERSHIP AND INVOLVEMENT  </w:t>
+        <w:t xml:space="preserve">SKILLS  </w:t>
+      </w:r>
+    </w:p>
+    <w:p>
+      <w:pPr>
+        <w:ind w:left="9"/>
+        <w:jc w:val="both"/>
+        <w:rPr>
+          <w:sz w:val="19"/>
+          <w:szCs w:val="19"/>
+        </w:rPr>
+      </w:pPr>
+      <w:r>
+        <w:rPr>
+          <w:sz w:val="19"/>
+          <w:szCs w:val="19"/>
+        </w:rPr>
+        <w:t xml:space="preserve">Programming Languages:  </w:t>
+      </w:r>
+      <w:r>
+        <w:rPr>
+          <w:sz w:val="19"/>
+          <w:szCs w:val="19"/>
+        </w:rPr>
+        <w:tab/>
+      </w:r>
+      <w:r>
+        <w:rPr>
+          <w:sz w:val="19"/>
+          <w:szCs w:val="19"/>
+        </w:rPr>
+        <w:t>JAVA | C# | Python</w:t>
+      </w:r>
+      <w:r>
+        <w:rPr>
+          <w:sz w:val="19"/>
+          <w:szCs w:val="19"/>
+        </w:rPr>
+        <w:t xml:space="preserve"> </w:t>
+      </w:r>
+      <w:r>
+        <w:rPr>
+          <w:sz w:val="19"/>
+          <w:szCs w:val="19"/>
+        </w:rPr>
+        <w:t>| C/C++</w:t>
+      </w:r>
+      <w:r>
+        <w:rPr>
+          <w:sz w:val="19"/>
+          <w:szCs w:val="19"/>
+        </w:rPr>
+        <w:t xml:space="preserve"> </w:t>
+      </w:r>
+      <w:r>
+        <w:rPr>
+          <w:sz w:val="19"/>
+          <w:szCs w:val="19"/>
+        </w:rPr>
+        <w:t>| HTML | XML</w:t>
+      </w:r>
+      <w:r>
+        <w:rPr>
+          <w:sz w:val="19"/>
+          <w:szCs w:val="19"/>
+        </w:rPr>
+        <w:t xml:space="preserve"> | Elixir</w:t>
+      </w:r>
+    </w:p>
+    <w:p>
+      <w:pPr>
+        <w:jc w:val="both"/>
+        <w:rPr>
+          <w:sz w:val="19"/>
+          <w:szCs w:val="19"/>
+        </w:rPr>
+      </w:pPr>
+      <w:r>
+        <w:rPr>
+          <w:sz w:val="19"/>
+          <w:szCs w:val="19"/>
+        </w:rPr>
+        <w:t xml:space="preserve">Databases: </w:t>
+      </w:r>
+      <w:r>
+        <w:rPr>
+          <w:sz w:val="19"/>
+          <w:szCs w:val="19"/>
+        </w:rPr>
+        <w:tab/>
+      </w:r>
+      <w:r>
+        <w:rPr>
+          <w:sz w:val="19"/>
+          <w:szCs w:val="19"/>
+        </w:rPr>
+        <w:tab/>
+      </w:r>
+      <w:r>
+        <w:rPr>
+          <w:sz w:val="19"/>
+          <w:szCs w:val="19"/>
+        </w:rPr>
+        <w:t>PostgreSQL | MySQL</w:t>
+      </w:r>
+    </w:p>
+    <w:p>
+      <w:pPr>
+        <w:jc w:val="both"/>
+        <w:rPr>
+          <w:sz w:val="19"/>
+          <w:szCs w:val="19"/>
+        </w:rPr>
+      </w:pPr>
+      <w:r>
+        <w:rPr>
+          <w:sz w:val="19"/>
+          <w:szCs w:val="19"/>
+        </w:rPr>
+        <w:t>Frameworks:</w:t>
+      </w:r>
+      <w:r>
+        <w:rPr>
+          <w:sz w:val="19"/>
+          <w:szCs w:val="19"/>
+        </w:rPr>
+        <w:tab/>
+      </w:r>
+      <w:r>
+        <w:rPr>
+          <w:sz w:val="19"/>
+          <w:szCs w:val="19"/>
+        </w:rPr>
+        <w:tab/>
+        <w:t>Spring | Phoenix</w:t>
+      </w:r>
+      <w:r>
+        <w:rPr>
+          <w:sz w:val="19"/>
+          <w:szCs w:val="19"/>
+        </w:rPr>
+        <w:tab/>
+      </w:r>
+      <w:r>
+        <w:rPr>
+          <w:sz w:val="19"/>
+          <w:szCs w:val="19"/>
+        </w:rPr>
+        <w:br/>
+      </w:r>
+    </w:p>
+    <w:p>
+      <w:pPr>
+        <w:spacing w:after="2" w:line="259" w:lineRule="auto"/>
+        <w:ind w:left="5"/>
+        <w:jc w:val="both"/>
+        <w:rPr>
+          <w:iCs/>
+          <w:sz w:val="19"/>
+          <w:szCs w:val="19"/>
+        </w:rPr>
+      </w:pPr>
+      <w:r>
+        <w:rPr>
+          <w:b/>
+          <w:sz w:val="19"/>
+          <w:szCs w:val="19"/>
+        </w:rPr>
+        <w:t xml:space="preserve">LEADERSHIP </w:t>
+      </w:r>
+      <w:r>
+        <w:rPr>
+          <w:b/>
+          <w:sz w:val="19"/>
+          <w:szCs w:val="19"/>
+        </w:rPr>
+        <w:t>EXPE</w:t>
+      </w:r>
+      <w:r>
+        <w:rPr>
+          <w:b/>
+          <w:iCs/>
+          <w:sz w:val="19"/>
+          <w:szCs w:val="19"/>
+        </w:rPr>
+        <w:t>RIENCE</w:t>
       </w:r>
     </w:p>
     <w:p>
@@ -2405,7 +3367,28 @@
           <w:sz w:val="19"/>
           <w:szCs w:val="19"/>
         </w:rPr>
-        <w:t xml:space="preserve">Twin national level award winning philanthropy movement. As a lead volunteer, guided fellow students in events of Joy of Giving. </w:t>
+        <w:t>N</w:t>
+      </w:r>
+      <w:r>
+        <w:rPr>
+          <w:sz w:val="19"/>
+          <w:szCs w:val="19"/>
+        </w:rPr>
+        <w:t xml:space="preserve">ational </w:t>
+      </w:r>
+      <w:r>
+        <w:rPr>
+          <w:sz w:val="19"/>
+          <w:szCs w:val="19"/>
+        </w:rPr>
+        <w:t>award-winning</w:t>
+      </w:r>
+      <w:r>
+        <w:rPr>
+          <w:sz w:val="19"/>
+          <w:szCs w:val="19"/>
+        </w:rPr>
+        <w:t xml:space="preserve"> philanthropy movement. As a lead volunteer, guided fellow students in events of Joy of Giving. </w:t>
       </w:r>
     </w:p>
     <w:sectPr>
@@ -2420,7 +3403,7 @@
 </file>
 
 <file path=word/endnotes.xml><?xml version="1.0" encoding="utf-8"?>
-<w:endnotes xmlns:wpc="http://schemas.microsoft.com/office/word/2010/wordprocessingCanvas" xmlns:cx="http://schemas.microsoft.com/office/drawing/2014/chartex" xmlns:cx1="http://schemas.microsoft.com/office/drawing/2015/9/8/chartex" xmlns:cx2="http://schemas.microsoft.com/office/drawing/2015/10/21/chartex" xmlns:cx3="http://schemas.microsoft.com/office/drawing/2016/5/9/chartex" xmlns:cx4="http://schemas.microsoft.com/office/drawing/2016/5/10/chartex" xmlns:cx5="http://schemas.microsoft.com/office/drawing/2016/5/11/chartex" xmlns:cx6="http://schemas.microsoft.com/office/drawing/2016/5/12/chartex" xmlns:cx7="http://schemas.microsoft.com/office/drawing/2016/5/13/chartex" xmlns:cx8="http://schemas.microsoft.com/office/drawing/2016/5/14/chartex" xmlns:mc="http://schemas.openxmlformats.org/markup-compatibility/2006" xmlns:aink="http://schemas.microsoft.com/office/drawing/2016/ink" xmlns:am3d="http://schemas.microsoft.com/office/drawing/2017/model3d" xmlns:o="urn:schemas-microsoft-com:office:office" xmlns:r="http://schemas.openxmlformats.org/officeDocument/2006/relationships" xmlns:m="http://schemas.openxmlformats.org/officeDocument/2006/math" xmlns:v="urn:schemas-microsoft-com:vml" xmlns:wp14="http://schemas.microsoft.com/office/word/2010/wordprocessingDrawing" xmlns:wp="http://schemas.openxmlformats.org/drawingml/2006/wordprocessingDrawing" xmlns:w10="urn:schemas-microsoft-com:office:word" xmlns:w="http://schemas.openxmlformats.org/wordprocessingml/2006/main" xmlns:w14="http://schemas.microsoft.com/office/word/2010/wordml" xmlns:w15="http://schemas.microsoft.com/office/word/2012/wordml" xmlns:w16cid="http://schemas.microsoft.com/office/word/2016/wordml/cid" xmlns:w16se="http://schemas.microsoft.com/office/word/2015/wordml/symex" xmlns:wpg="http://schemas.microsoft.com/office/word/2010/wordprocessingGroup" xmlns:wpi="http://schemas.microsoft.com/office/word/2010/wordprocessingInk" xmlns:wne="http://schemas.microsoft.com/office/word/2006/wordml" xmlns:wps="http://schemas.microsoft.com/office/word/2010/wordprocessingShape" mc:Ignorable="w14 w15 w16se w16cid wp14">
+<w:endnotes xmlns:wpc="http://schemas.microsoft.com/office/word/2010/wordprocessingCanvas" xmlns:cx="http://schemas.microsoft.com/office/drawing/2014/chartex" xmlns:cx1="http://schemas.microsoft.com/office/drawing/2015/9/8/chartex" xmlns:cx2="http://schemas.microsoft.com/office/drawing/2015/10/21/chartex" xmlns:cx3="http://schemas.microsoft.com/office/drawing/2016/5/9/chartex" xmlns:cx4="http://schemas.microsoft.com/office/drawing/2016/5/10/chartex" xmlns:cx5="http://schemas.microsoft.com/office/drawing/2016/5/11/chartex" xmlns:cx6="http://schemas.microsoft.com/office/drawing/2016/5/12/chartex" xmlns:cx7="http://schemas.microsoft.com/office/drawing/2016/5/13/chartex" xmlns:cx8="http://schemas.microsoft.com/office/drawing/2016/5/14/chartex" xmlns:mc="http://schemas.openxmlformats.org/markup-compatibility/2006" xmlns:aink="http://schemas.microsoft.com/office/drawing/2016/ink" xmlns:am3d="http://schemas.microsoft.com/office/drawing/2017/model3d" xmlns:o="urn:schemas-microsoft-com:office:office" xmlns:r="http://schemas.openxmlformats.org/officeDocument/2006/relationships" xmlns:m="http://schemas.openxmlformats.org/officeDocument/2006/math" xmlns:v="urn:schemas-microsoft-com:vml" xmlns:wp14="http://schemas.microsoft.com/office/word/2010/wordprocessingDrawing" xmlns:wp="http://schemas.openxmlformats.org/drawingml/2006/wordprocessingDrawing" xmlns:w10="urn:schemas-microsoft-com:office:word" xmlns:w="http://schemas.openxmlformats.org/wordprocessingml/2006/main" xmlns:w14="http://schemas.microsoft.com/office/word/2010/wordml" xmlns:w15="http://schemas.microsoft.com/office/word/2012/wordml" xmlns:w16cex="http://schemas.microsoft.com/office/word/2018/wordml/cex" xmlns:w16cid="http://schemas.microsoft.com/office/word/2016/wordml/cid" xmlns:w16="http://schemas.microsoft.com/office/word/2018/wordml" xmlns:w16sdtdh="http://schemas.microsoft.com/office/word/2020/wordml/sdtdatahash" xmlns:w16se="http://schemas.microsoft.com/office/word/2015/wordml/symex" xmlns:wpg="http://schemas.microsoft.com/office/word/2010/wordprocessingGroup" xmlns:wpi="http://schemas.microsoft.com/office/word/2010/wordprocessingInk" xmlns:wne="http://schemas.microsoft.com/office/word/2006/wordml" xmlns:wps="http://schemas.microsoft.com/office/word/2010/wordprocessingShape" mc:Ignorable="w14 w15 w16se w16cid w16 w16cex w16sdtdh wp14">
   <w:endnote w:type="separator" w:id="-1">
     <w:p>
       <w:pPr>
@@ -2445,7 +3428,7 @@
 </file>
 
 <file path=word/footnotes.xml><?xml version="1.0" encoding="utf-8"?>
-<w:footnotes xmlns:wpc="http://schemas.microsoft.com/office/word/2010/wordprocessingCanvas" xmlns:cx="http://schemas.microsoft.com/office/drawing/2014/chartex" xmlns:cx1="http://schemas.microsoft.com/office/drawing/2015/9/8/chartex" xmlns:cx2="http://schemas.microsoft.com/office/drawing/2015/10/21/chartex" xmlns:cx3="http://schemas.microsoft.com/office/drawing/2016/5/9/chartex" xmlns:cx4="http://schemas.microsoft.com/office/drawing/2016/5/10/chartex" xmlns:cx5="http://schemas.microsoft.com/office/drawing/2016/5/11/chartex" xmlns:cx6="http://schemas.microsoft.com/office/drawing/2016/5/12/chartex" xmlns:cx7="http://schemas.microsoft.com/office/drawing/2016/5/13/chartex" xmlns:cx8="http://schemas.microsoft.com/office/drawing/2016/5/14/chartex" xmlns:mc="http://schemas.openxmlformats.org/markup-compatibility/2006" xmlns:aink="http://schemas.microsoft.com/office/drawing/2016/ink" xmlns:am3d="http://schemas.microsoft.com/office/drawing/2017/model3d" xmlns:o="urn:schemas-microsoft-com:office:office" xmlns:r="http://schemas.openxmlformats.org/officeDocument/2006/relationships" xmlns:m="http://schemas.openxmlformats.org/officeDocument/2006/math" xmlns:v="urn:schemas-microsoft-com:vml" xmlns:wp14="http://schemas.microsoft.com/office/word/2010/wordprocessingDrawing" xmlns:wp="http://schemas.openxmlformats.org/drawingml/2006/wordprocessingDrawing" xmlns:w10="urn:schemas-microsoft-com:office:word" xmlns:w="http://schemas.openxmlformats.org/wordprocessingml/2006/main" xmlns:w14="http://schemas.microsoft.com/office/word/2010/wordml" xmlns:w15="http://schemas.microsoft.com/office/word/2012/wordml" xmlns:w16cid="http://schemas.microsoft.com/office/word/2016/wordml/cid" xmlns:w16se="http://schemas.microsoft.com/office/word/2015/wordml/symex" xmlns:wpg="http://schemas.microsoft.com/office/word/2010/wordprocessingGroup" xmlns:wpi="http://schemas.microsoft.com/office/word/2010/wordprocessingInk" xmlns:wne="http://schemas.microsoft.com/office/word/2006/wordml" xmlns:wps="http://schemas.microsoft.com/office/word/2010/wordprocessingShape" mc:Ignorable="w14 w15 w16se w16cid wp14">
+<w:footnotes xmlns:wpc="http://schemas.microsoft.com/office/word/2010/wordprocessingCanvas" xmlns:cx="http://schemas.microsoft.com/office/drawing/2014/chartex" xmlns:cx1="http://schemas.microsoft.com/office/drawing/2015/9/8/chartex" xmlns:cx2="http://schemas.microsoft.com/office/drawing/2015/10/21/chartex" xmlns:cx3="http://schemas.microsoft.com/office/drawing/2016/5/9/chartex" xmlns:cx4="http://schemas.microsoft.com/office/drawing/2016/5/10/chartex" xmlns:cx5="http://schemas.microsoft.com/office/drawing/2016/5/11/chartex" xmlns:cx6="http://schemas.microsoft.com/office/drawing/2016/5/12/chartex" xmlns:cx7="http://schemas.microsoft.com/office/drawing/2016/5/13/chartex" xmlns:cx8="http://schemas.microsoft.com/office/drawing/2016/5/14/chartex" xmlns:mc="http://schemas.openxmlformats.org/markup-compatibility/2006" xmlns:aink="http://schemas.microsoft.com/office/drawing/2016/ink" xmlns:am3d="http://schemas.microsoft.com/office/drawing/2017/model3d" xmlns:o="urn:schemas-microsoft-com:office:office" xmlns:r="http://schemas.openxmlformats.org/officeDocument/2006/relationships" xmlns:m="http://schemas.openxmlformats.org/officeDocument/2006/math" xmlns:v="urn:schemas-microsoft-com:vml" xmlns:wp14="http://schemas.microsoft.com/office/word/2010/wordprocessingDrawing" xmlns:wp="http://schemas.openxmlformats.org/drawingml/2006/wordprocessingDrawing" xmlns:w10="urn:schemas-microsoft-com:office:word" xmlns:w="http://schemas.openxmlformats.org/wordprocessingml/2006/main" xmlns:w14="http://schemas.microsoft.com/office/word/2010/wordml" xmlns:w15="http://schemas.microsoft.com/office/word/2012/wordml" xmlns:w16cex="http://schemas.microsoft.com/office/word/2018/wordml/cex" xmlns:w16cid="http://schemas.microsoft.com/office/word/2016/wordml/cid" xmlns:w16="http://schemas.microsoft.com/office/word/2018/wordml" xmlns:w16sdtdh="http://schemas.microsoft.com/office/word/2020/wordml/sdtdatahash" xmlns:w16se="http://schemas.microsoft.com/office/word/2015/wordml/symex" xmlns:wpg="http://schemas.microsoft.com/office/word/2010/wordprocessingGroup" xmlns:wpi="http://schemas.microsoft.com/office/word/2010/wordprocessingInk" xmlns:wne="http://schemas.microsoft.com/office/word/2006/wordml" xmlns:wps="http://schemas.microsoft.com/office/word/2010/wordprocessingShape" mc:Ignorable="w14 w15 w16se w16cid w16 w16cex w16sdtdh wp14">
   <w:footnote w:type="separator" w:id="-1">
     <w:p>
       <w:pPr>
@@ -2470,7 +3453,7 @@
 </file>
 
 <file path=word/header1.xml><?xml version="1.0" encoding="utf-8"?>
-<w:hdr xmlns:wpc="http://schemas.microsoft.com/office/word/2010/wordprocessingCanvas" xmlns:cx="http://schemas.microsoft.com/office/drawing/2014/chartex" xmlns:cx1="http://schemas.microsoft.com/office/drawing/2015/9/8/chartex" xmlns:cx2="http://schemas.microsoft.com/office/drawing/2015/10/21/chartex" xmlns:cx3="http://schemas.microsoft.com/office/drawing/2016/5/9/chartex" xmlns:cx4="http://schemas.microsoft.com/office/drawing/2016/5/10/chartex" xmlns:cx5="http://schemas.microsoft.com/office/drawing/2016/5/11/chartex" xmlns:cx6="http://schemas.microsoft.com/office/drawing/2016/5/12/chartex" xmlns:cx7="http://schemas.microsoft.com/office/drawing/2016/5/13/chartex" xmlns:cx8="http://schemas.microsoft.com/office/drawing/2016/5/14/chartex" xmlns:mc="http://schemas.openxmlformats.org/markup-compatibility/2006" xmlns:aink="http://schemas.microsoft.com/office/drawing/2016/ink" xmlns:am3d="http://schemas.microsoft.com/office/drawing/2017/model3d" xmlns:o="urn:schemas-microsoft-com:office:office" xmlns:r="http://schemas.openxmlformats.org/officeDocument/2006/relationships" xmlns:m="http://schemas.openxmlformats.org/officeDocument/2006/math" xmlns:v="urn:schemas-microsoft-com:vml" xmlns:wp14="http://schemas.microsoft.com/office/word/2010/wordprocessingDrawing" xmlns:wp="http://schemas.openxmlformats.org/drawingml/2006/wordprocessingDrawing" xmlns:w10="urn:schemas-microsoft-com:office:word" xmlns:w="http://schemas.openxmlformats.org/wordprocessingml/2006/main" xmlns:w14="http://schemas.microsoft.com/office/word/2010/wordml" xmlns:w15="http://schemas.microsoft.com/office/word/2012/wordml" xmlns:w16cid="http://schemas.microsoft.com/office/word/2016/wordml/cid" xmlns:w16se="http://schemas.microsoft.com/office/word/2015/wordml/symex" xmlns:wpg="http://schemas.microsoft.com/office/word/2010/wordprocessingGroup" xmlns:wpi="http://schemas.microsoft.com/office/word/2010/wordprocessingInk" xmlns:wne="http://schemas.microsoft.com/office/word/2006/wordml" xmlns:wps="http://schemas.microsoft.com/office/word/2010/wordprocessingShape" mc:Ignorable="w14 w15 w16se w16cid wp14">
+<w:hdr xmlns:wpc="http://schemas.microsoft.com/office/word/2010/wordprocessingCanvas" xmlns:cx="http://schemas.microsoft.com/office/drawing/2014/chartex" xmlns:cx1="http://schemas.microsoft.com/office/drawing/2015/9/8/chartex" xmlns:cx2="http://schemas.microsoft.com/office/drawing/2015/10/21/chartex" xmlns:cx3="http://schemas.microsoft.com/office/drawing/2016/5/9/chartex" xmlns:cx4="http://schemas.microsoft.com/office/drawing/2016/5/10/chartex" xmlns:cx5="http://schemas.microsoft.com/office/drawing/2016/5/11/chartex" xmlns:cx6="http://schemas.microsoft.com/office/drawing/2016/5/12/chartex" xmlns:cx7="http://schemas.microsoft.com/office/drawing/2016/5/13/chartex" xmlns:cx8="http://schemas.microsoft.com/office/drawing/2016/5/14/chartex" xmlns:mc="http://schemas.openxmlformats.org/markup-compatibility/2006" xmlns:aink="http://schemas.microsoft.com/office/drawing/2016/ink" xmlns:am3d="http://schemas.microsoft.com/office/drawing/2017/model3d" xmlns:o="urn:schemas-microsoft-com:office:office" xmlns:r="http://schemas.openxmlformats.org/officeDocument/2006/relationships" xmlns:m="http://schemas.openxmlformats.org/officeDocument/2006/math" xmlns:v="urn:schemas-microsoft-com:vml" xmlns:wp14="http://schemas.microsoft.com/office/word/2010/wordprocessingDrawing" xmlns:wp="http://schemas.openxmlformats.org/drawingml/2006/wordprocessingDrawing" xmlns:w10="urn:schemas-microsoft-com:office:word" xmlns:w="http://schemas.openxmlformats.org/wordprocessingml/2006/main" xmlns:w14="http://schemas.microsoft.com/office/word/2010/wordml" xmlns:w15="http://schemas.microsoft.com/office/word/2012/wordml" xmlns:w16cex="http://schemas.microsoft.com/office/word/2018/wordml/cex" xmlns:w16cid="http://schemas.microsoft.com/office/word/2016/wordml/cid" xmlns:w16="http://schemas.microsoft.com/office/word/2018/wordml" xmlns:w16sdtdh="http://schemas.microsoft.com/office/word/2020/wordml/sdtdatahash" xmlns:w16se="http://schemas.microsoft.com/office/word/2015/wordml/symex" xmlns:wpg="http://schemas.microsoft.com/office/word/2010/wordprocessingGroup" xmlns:wpi="http://schemas.microsoft.com/office/word/2010/wordprocessingInk" xmlns:wne="http://schemas.microsoft.com/office/word/2006/wordml" xmlns:wps="http://schemas.microsoft.com/office/word/2010/wordprocessingShape" mc:Ignorable="w14 w15 w16se w16cid w16 w16cex w16sdtdh wp14">
   <w:p>
     <w:pPr>
       <w:spacing w:after="0" w:line="259" w:lineRule="auto"/>
@@ -2729,7 +3712,7 @@
 </file>
 
 <file path=word/numbering.xml><?xml version="1.0" encoding="utf-8"?>
-<w:numbering xmlns:wpc="http://schemas.microsoft.com/office/word/2010/wordprocessingCanvas" xmlns:cx="http://schemas.microsoft.com/office/drawing/2014/chartex" xmlns:cx1="http://schemas.microsoft.com/office/drawing/2015/9/8/chartex" xmlns:cx2="http://schemas.microsoft.com/office/drawing/2015/10/21/chartex" xmlns:cx3="http://schemas.microsoft.com/office/drawing/2016/5/9/chartex" xmlns:cx4="http://schemas.microsoft.com/office/drawing/2016/5/10/chartex" xmlns:cx5="http://schemas.microsoft.com/office/drawing/2016/5/11/chartex" xmlns:cx6="http://schemas.microsoft.com/office/drawing/2016/5/12/chartex" xmlns:cx7="http://schemas.microsoft.com/office/drawing/2016/5/13/chartex" xmlns:cx8="http://schemas.microsoft.com/office/drawing/2016/5/14/chartex" xmlns:mc="http://schemas.openxmlformats.org/markup-compatibility/2006" xmlns:aink="http://schemas.microsoft.com/office/drawing/2016/ink" xmlns:am3d="http://schemas.microsoft.com/office/drawing/2017/model3d" xmlns:o="urn:schemas-microsoft-com:office:office" xmlns:r="http://schemas.openxmlformats.org/officeDocument/2006/relationships" xmlns:m="http://schemas.openxmlformats.org/officeDocument/2006/math" xmlns:v="urn:schemas-microsoft-com:vml" xmlns:wp14="http://schemas.microsoft.com/office/word/2010/wordprocessingDrawing" xmlns:wp="http://schemas.openxmlformats.org/drawingml/2006/wordprocessingDrawing" xmlns:w10="urn:schemas-microsoft-com:office:word" xmlns:w="http://schemas.openxmlformats.org/wordprocessingml/2006/main" xmlns:w14="http://schemas.microsoft.com/office/word/2010/wordml" xmlns:w15="http://schemas.microsoft.com/office/word/2012/wordml" xmlns:w16cid="http://schemas.microsoft.com/office/word/2016/wordml/cid" xmlns:w16se="http://schemas.microsoft.com/office/word/2015/wordml/symex" xmlns:wpg="http://schemas.microsoft.com/office/word/2010/wordprocessingGroup" xmlns:wpi="http://schemas.microsoft.com/office/word/2010/wordprocessingInk" xmlns:wne="http://schemas.microsoft.com/office/word/2006/wordml" xmlns:wps="http://schemas.microsoft.com/office/word/2010/wordprocessingShape" mc:Ignorable="w14 w15 w16se w16cid wp14">
+<w:numbering xmlns:wpc="http://schemas.microsoft.com/office/word/2010/wordprocessingCanvas" xmlns:cx="http://schemas.microsoft.com/office/drawing/2014/chartex" xmlns:cx1="http://schemas.microsoft.com/office/drawing/2015/9/8/chartex" xmlns:cx2="http://schemas.microsoft.com/office/drawing/2015/10/21/chartex" xmlns:cx3="http://schemas.microsoft.com/office/drawing/2016/5/9/chartex" xmlns:cx4="http://schemas.microsoft.com/office/drawing/2016/5/10/chartex" xmlns:cx5="http://schemas.microsoft.com/office/drawing/2016/5/11/chartex" xmlns:cx6="http://schemas.microsoft.com/office/drawing/2016/5/12/chartex" xmlns:cx7="http://schemas.microsoft.com/office/drawing/2016/5/13/chartex" xmlns:cx8="http://schemas.microsoft.com/office/drawing/2016/5/14/chartex" xmlns:mc="http://schemas.openxmlformats.org/markup-compatibility/2006" xmlns:aink="http://schemas.microsoft.com/office/drawing/2016/ink" xmlns:am3d="http://schemas.microsoft.com/office/drawing/2017/model3d" xmlns:o="urn:schemas-microsoft-com:office:office" xmlns:r="http://schemas.openxmlformats.org/officeDocument/2006/relationships" xmlns:m="http://schemas.openxmlformats.org/officeDocument/2006/math" xmlns:v="urn:schemas-microsoft-com:vml" xmlns:wp14="http://schemas.microsoft.com/office/word/2010/wordprocessingDrawing" xmlns:wp="http://schemas.openxmlformats.org/drawingml/2006/wordprocessingDrawing" xmlns:w10="urn:schemas-microsoft-com:office:word" xmlns:w="http://schemas.openxmlformats.org/wordprocessingml/2006/main" xmlns:w14="http://schemas.microsoft.com/office/word/2010/wordml" xmlns:w15="http://schemas.microsoft.com/office/word/2012/wordml" xmlns:w16cex="http://schemas.microsoft.com/office/word/2018/wordml/cex" xmlns:w16cid="http://schemas.microsoft.com/office/word/2016/wordml/cid" xmlns:w16="http://schemas.microsoft.com/office/word/2018/wordml" xmlns:w16sdtdh="http://schemas.microsoft.com/office/word/2020/wordml/sdtdatahash" xmlns:w16se="http://schemas.microsoft.com/office/word/2015/wordml/symex" xmlns:wpg="http://schemas.microsoft.com/office/word/2010/wordprocessingGroup" xmlns:wpi="http://schemas.microsoft.com/office/word/2010/wordprocessingInk" xmlns:wne="http://schemas.microsoft.com/office/word/2006/wordml" xmlns:wps="http://schemas.microsoft.com/office/word/2010/wordprocessingShape" mc:Ignorable="w14 w15 w16se w16cid w16 w16cex w16sdtdh wp14">
   <w:abstractNum w:abstractNumId="0" w15:restartNumberingAfterBreak="0">
     <w:nsid w:val="1518015E"/>
     <w:multiLevelType w:val="multilevel"/>
@@ -3091,17 +4074,346 @@
       </w:rPr>
     </w:lvl>
   </w:abstractNum>
+  <w:abstractNum w:abstractNumId="2" w15:restartNumberingAfterBreak="0">
+    <w:nsid w:val="65EF5401"/>
+    <w:multiLevelType w:val="hybridMultilevel"/>
+    <w:tmpl w:val="11AE80DA"/>
+    <w:lvl w:ilvl="0" w:tplc="04090001">
+      <w:start w:val="1"/>
+      <w:numFmt w:val="bullet"/>
+      <w:lvlText w:val=""/>
+      <w:lvlJc w:val="left"/>
+      <w:pPr>
+        <w:ind w:left="715" w:hanging="360"/>
+      </w:pPr>
+      <w:rPr>
+        <w:rFonts w:ascii="Symbol" w:hAnsi="Symbol" w:hint="default"/>
+      </w:rPr>
+    </w:lvl>
+    <w:lvl w:ilvl="1" w:tplc="04090003">
+      <w:start w:val="1"/>
+      <w:numFmt w:val="bullet"/>
+      <w:lvlText w:val="o"/>
+      <w:lvlJc w:val="left"/>
+      <w:pPr>
+        <w:ind w:left="1435" w:hanging="360"/>
+      </w:pPr>
+      <w:rPr>
+        <w:rFonts w:ascii="Courier New" w:hAnsi="Courier New" w:hint="default"/>
+      </w:rPr>
+    </w:lvl>
+    <w:lvl w:ilvl="2" w:tplc="04090005" w:tentative="1">
+      <w:start w:val="1"/>
+      <w:numFmt w:val="bullet"/>
+      <w:lvlText w:val=""/>
+      <w:lvlJc w:val="left"/>
+      <w:pPr>
+        <w:ind w:left="2155" w:hanging="360"/>
+      </w:pPr>
+      <w:rPr>
+        <w:rFonts w:ascii="Wingdings" w:hAnsi="Wingdings" w:hint="default"/>
+      </w:rPr>
+    </w:lvl>
+    <w:lvl w:ilvl="3" w:tplc="04090001" w:tentative="1">
+      <w:start w:val="1"/>
+      <w:numFmt w:val="bullet"/>
+      <w:lvlText w:val=""/>
+      <w:lvlJc w:val="left"/>
+      <w:pPr>
+        <w:ind w:left="2875" w:hanging="360"/>
+      </w:pPr>
+      <w:rPr>
+        <w:rFonts w:ascii="Symbol" w:hAnsi="Symbol" w:hint="default"/>
+      </w:rPr>
+    </w:lvl>
+    <w:lvl w:ilvl="4" w:tplc="04090003" w:tentative="1">
+      <w:start w:val="1"/>
+      <w:numFmt w:val="bullet"/>
+      <w:lvlText w:val="o"/>
+      <w:lvlJc w:val="left"/>
+      <w:pPr>
+        <w:ind w:left="3595" w:hanging="360"/>
+      </w:pPr>
+      <w:rPr>
+        <w:rFonts w:ascii="Courier New" w:hAnsi="Courier New" w:hint="default"/>
+      </w:rPr>
+    </w:lvl>
+    <w:lvl w:ilvl="5" w:tplc="04090005" w:tentative="1">
+      <w:start w:val="1"/>
+      <w:numFmt w:val="bullet"/>
+      <w:lvlText w:val=""/>
+      <w:lvlJc w:val="left"/>
+      <w:pPr>
+        <w:ind w:left="4315" w:hanging="360"/>
+      </w:pPr>
+      <w:rPr>
+        <w:rFonts w:ascii="Wingdings" w:hAnsi="Wingdings" w:hint="default"/>
+      </w:rPr>
+    </w:lvl>
+    <w:lvl w:ilvl="6" w:tplc="04090001" w:tentative="1">
+      <w:start w:val="1"/>
+      <w:numFmt w:val="bullet"/>
+      <w:lvlText w:val=""/>
+      <w:lvlJc w:val="left"/>
+      <w:pPr>
+        <w:ind w:left="5035" w:hanging="360"/>
+      </w:pPr>
+      <w:rPr>
+        <w:rFonts w:ascii="Symbol" w:hAnsi="Symbol" w:hint="default"/>
+      </w:rPr>
+    </w:lvl>
+    <w:lvl w:ilvl="7" w:tplc="04090003" w:tentative="1">
+      <w:start w:val="1"/>
+      <w:numFmt w:val="bullet"/>
+      <w:lvlText w:val="o"/>
+      <w:lvlJc w:val="left"/>
+      <w:pPr>
+        <w:ind w:left="5755" w:hanging="360"/>
+      </w:pPr>
+      <w:rPr>
+        <w:rFonts w:ascii="Courier New" w:hAnsi="Courier New" w:hint="default"/>
+      </w:rPr>
+    </w:lvl>
+    <w:lvl w:ilvl="8" w:tplc="04090005" w:tentative="1">
+      <w:start w:val="1"/>
+      <w:numFmt w:val="bullet"/>
+      <w:lvlText w:val=""/>
+      <w:lvlJc w:val="left"/>
+      <w:pPr>
+        <w:ind w:left="6475" w:hanging="360"/>
+      </w:pPr>
+      <w:rPr>
+        <w:rFonts w:ascii="Wingdings" w:hAnsi="Wingdings" w:hint="default"/>
+      </w:rPr>
+    </w:lvl>
+  </w:abstractNum>
+  <w:abstractNum w:abstractNumId="3" w15:restartNumberingAfterBreak="0">
+    <w:nsid w:val="67173448"/>
+    <w:multiLevelType w:val="hybridMultilevel"/>
+    <w:tmpl w:val="FA2AD782"/>
+    <w:lvl w:ilvl="0" w:tplc="4306BEA0">
+      <w:start w:val="1"/>
+      <w:numFmt w:val="bullet"/>
+      <w:lvlText w:val="●"/>
+      <w:lvlJc w:val="left"/>
+      <w:pPr>
+        <w:spacing w:before="0" w:after="0" w:line="288" w:lineRule="auto"/>
+        <w:ind w:left="420" w:hanging="200"/>
+      </w:pPr>
+      <w:rPr>
+        <w:sz w:val="11"/>
+        <w:szCs w:val="11"/>
+      </w:rPr>
+    </w:lvl>
+    <w:lvl w:ilvl="1" w:tplc="B29A6C30">
+      <w:start w:val="1"/>
+      <w:numFmt w:val="bullet"/>
+      <w:lvlText w:val="●"/>
+      <w:lvlJc w:val="left"/>
+      <w:pPr>
+        <w:spacing w:before="0" w:after="0" w:line="288" w:lineRule="auto"/>
+        <w:ind w:left="860" w:hanging="200"/>
+      </w:pPr>
+      <w:rPr>
+        <w:sz w:val="11"/>
+        <w:szCs w:val="11"/>
+      </w:rPr>
+    </w:lvl>
+    <w:lvl w:ilvl="2" w:tplc="EBA00CAC">
+      <w:numFmt w:val="decimal"/>
+      <w:lvlText w:val=""/>
+      <w:lvlJc w:val="left"/>
+    </w:lvl>
+    <w:lvl w:ilvl="3" w:tplc="8AFEAF22">
+      <w:numFmt w:val="decimal"/>
+      <w:lvlText w:val=""/>
+      <w:lvlJc w:val="left"/>
+    </w:lvl>
+    <w:lvl w:ilvl="4" w:tplc="399EF1DC">
+      <w:numFmt w:val="decimal"/>
+      <w:lvlText w:val=""/>
+      <w:lvlJc w:val="left"/>
+    </w:lvl>
+    <w:lvl w:ilvl="5" w:tplc="40EE36E6">
+      <w:numFmt w:val="decimal"/>
+      <w:lvlText w:val=""/>
+      <w:lvlJc w:val="left"/>
+    </w:lvl>
+    <w:lvl w:ilvl="6" w:tplc="62BE8094">
+      <w:numFmt w:val="decimal"/>
+      <w:lvlText w:val=""/>
+      <w:lvlJc w:val="left"/>
+    </w:lvl>
+    <w:lvl w:ilvl="7" w:tplc="2AC41C98">
+      <w:numFmt w:val="decimal"/>
+      <w:lvlText w:val=""/>
+      <w:lvlJc w:val="left"/>
+    </w:lvl>
+    <w:lvl w:ilvl="8" w:tplc="3E280A8A">
+      <w:numFmt w:val="decimal"/>
+      <w:lvlText w:val=""/>
+      <w:lvlJc w:val="left"/>
+    </w:lvl>
+  </w:abstractNum>
+  <w:abstractNum w:abstractNumId="4" w15:restartNumberingAfterBreak="0">
+    <w:nsid w:val="67F85588"/>
+    <w:multiLevelType w:val="hybridMultilevel"/>
+    <w:tmpl w:val="08DAF7F6"/>
+    <w:lvl w:ilvl="0" w:tplc="60E6D670">
+      <w:start w:val="1"/>
+      <w:numFmt w:val="bullet"/>
+      <w:lvlText w:val="●"/>
+      <w:lvlJc w:val="left"/>
+      <w:pPr>
+        <w:spacing w:before="0" w:after="0" w:line="288" w:lineRule="auto"/>
+        <w:ind w:left="420" w:hanging="200"/>
+      </w:pPr>
+      <w:rPr>
+        <w:sz w:val="11"/>
+        <w:szCs w:val="11"/>
+      </w:rPr>
+    </w:lvl>
+    <w:lvl w:ilvl="1" w:tplc="1E4A5CF6">
+      <w:start w:val="1"/>
+      <w:numFmt w:val="bullet"/>
+      <w:lvlText w:val="●"/>
+      <w:lvlJc w:val="left"/>
+      <w:pPr>
+        <w:spacing w:before="0" w:after="0" w:line="288" w:lineRule="auto"/>
+        <w:ind w:left="860" w:hanging="200"/>
+      </w:pPr>
+      <w:rPr>
+        <w:sz w:val="11"/>
+        <w:szCs w:val="11"/>
+      </w:rPr>
+    </w:lvl>
+    <w:lvl w:ilvl="2" w:tplc="9C0C0A4C">
+      <w:numFmt w:val="decimal"/>
+      <w:lvlText w:val=""/>
+      <w:lvlJc w:val="left"/>
+    </w:lvl>
+    <w:lvl w:ilvl="3" w:tplc="609EE69A">
+      <w:numFmt w:val="decimal"/>
+      <w:lvlText w:val=""/>
+      <w:lvlJc w:val="left"/>
+    </w:lvl>
+    <w:lvl w:ilvl="4" w:tplc="52829EB2">
+      <w:numFmt w:val="decimal"/>
+      <w:lvlText w:val=""/>
+      <w:lvlJc w:val="left"/>
+    </w:lvl>
+    <w:lvl w:ilvl="5" w:tplc="92E286E4">
+      <w:numFmt w:val="decimal"/>
+      <w:lvlText w:val=""/>
+      <w:lvlJc w:val="left"/>
+    </w:lvl>
+    <w:lvl w:ilvl="6" w:tplc="77AA1E3A">
+      <w:numFmt w:val="decimal"/>
+      <w:lvlText w:val=""/>
+      <w:lvlJc w:val="left"/>
+    </w:lvl>
+    <w:lvl w:ilvl="7" w:tplc="D7D6D25C">
+      <w:numFmt w:val="decimal"/>
+      <w:lvlText w:val=""/>
+      <w:lvlJc w:val="left"/>
+    </w:lvl>
+    <w:lvl w:ilvl="8" w:tplc="A914DC10">
+      <w:numFmt w:val="decimal"/>
+      <w:lvlText w:val=""/>
+      <w:lvlJc w:val="left"/>
+    </w:lvl>
+  </w:abstractNum>
+  <w:abstractNum w:abstractNumId="5" w15:restartNumberingAfterBreak="0">
+    <w:nsid w:val="69B04A5E"/>
+    <w:multiLevelType w:val="hybridMultilevel"/>
+    <w:tmpl w:val="79A664EC"/>
+    <w:lvl w:ilvl="0" w:tplc="22C2BC1E">
+      <w:start w:val="1"/>
+      <w:numFmt w:val="bullet"/>
+      <w:lvlText w:val="●"/>
+      <w:lvlJc w:val="left"/>
+      <w:pPr>
+        <w:spacing w:before="0" w:after="0" w:line="288" w:lineRule="auto"/>
+        <w:ind w:left="420" w:hanging="200"/>
+      </w:pPr>
+      <w:rPr>
+        <w:sz w:val="11"/>
+        <w:szCs w:val="11"/>
+      </w:rPr>
+    </w:lvl>
+    <w:lvl w:ilvl="1" w:tplc="83EC5BDA">
+      <w:start w:val="1"/>
+      <w:numFmt w:val="bullet"/>
+      <w:lvlText w:val="●"/>
+      <w:lvlJc w:val="left"/>
+      <w:pPr>
+        <w:spacing w:before="0" w:after="0" w:line="288" w:lineRule="auto"/>
+        <w:ind w:left="860" w:hanging="200"/>
+      </w:pPr>
+      <w:rPr>
+        <w:sz w:val="11"/>
+        <w:szCs w:val="11"/>
+      </w:rPr>
+    </w:lvl>
+    <w:lvl w:ilvl="2" w:tplc="48F42646">
+      <w:numFmt w:val="decimal"/>
+      <w:lvlText w:val=""/>
+      <w:lvlJc w:val="left"/>
+    </w:lvl>
+    <w:lvl w:ilvl="3" w:tplc="9FBC89CA">
+      <w:numFmt w:val="decimal"/>
+      <w:lvlText w:val=""/>
+      <w:lvlJc w:val="left"/>
+    </w:lvl>
+    <w:lvl w:ilvl="4" w:tplc="8F9E39AE">
+      <w:numFmt w:val="decimal"/>
+      <w:lvlText w:val=""/>
+      <w:lvlJc w:val="left"/>
+    </w:lvl>
+    <w:lvl w:ilvl="5" w:tplc="435EE088">
+      <w:numFmt w:val="decimal"/>
+      <w:lvlText w:val=""/>
+      <w:lvlJc w:val="left"/>
+    </w:lvl>
+    <w:lvl w:ilvl="6" w:tplc="470889AA">
+      <w:numFmt w:val="decimal"/>
+      <w:lvlText w:val=""/>
+      <w:lvlJc w:val="left"/>
+    </w:lvl>
+    <w:lvl w:ilvl="7" w:tplc="E0A60646">
+      <w:numFmt w:val="decimal"/>
+      <w:lvlText w:val=""/>
+      <w:lvlJc w:val="left"/>
+    </w:lvl>
+    <w:lvl w:ilvl="8" w:tplc="29F4FAC4">
+      <w:numFmt w:val="decimal"/>
+      <w:lvlText w:val=""/>
+      <w:lvlJc w:val="left"/>
+    </w:lvl>
+  </w:abstractNum>
   <w:num w:numId="1">
     <w:abstractNumId w:val="1"/>
   </w:num>
   <w:num w:numId="2">
     <w:abstractNumId w:val="0"/>
   </w:num>
+  <w:num w:numId="3">
+    <w:abstractNumId w:val="5"/>
+  </w:num>
+  <w:num w:numId="4">
+    <w:abstractNumId w:val="3"/>
+  </w:num>
+  <w:num w:numId="5">
+    <w:abstractNumId w:val="4"/>
+  </w:num>
+  <w:num w:numId="6">
+    <w:abstractNumId w:val="2"/>
+  </w:num>
 </w:numbering>
 </file>
 
 <file path=word/styles.xml><?xml version="1.0" encoding="utf-8"?>
-<w:styles xmlns:mc="http://schemas.openxmlformats.org/markup-compatibility/2006" xmlns:r="http://schemas.openxmlformats.org/officeDocument/2006/relationships" xmlns:w="http://schemas.openxmlformats.org/wordprocessingml/2006/main" xmlns:w14="http://schemas.microsoft.com/office/word/2010/wordml" xmlns:w15="http://schemas.microsoft.com/office/word/2012/wordml" xmlns:w16cid="http://schemas.microsoft.com/office/word/2016/wordml/cid" xmlns:w16se="http://schemas.microsoft.com/office/word/2015/wordml/symex" mc:Ignorable="w14 w15 w16se w16cid">
+<w:styles xmlns:mc="http://schemas.openxmlformats.org/markup-compatibility/2006" xmlns:r="http://schemas.openxmlformats.org/officeDocument/2006/relationships" xmlns:w="http://schemas.openxmlformats.org/wordprocessingml/2006/main" xmlns:w14="http://schemas.microsoft.com/office/word/2010/wordml" xmlns:w15="http://schemas.microsoft.com/office/word/2012/wordml" xmlns:w16cex="http://schemas.microsoft.com/office/word/2018/wordml/cex" xmlns:w16cid="http://schemas.microsoft.com/office/word/2016/wordml/cid" xmlns:w16="http://schemas.microsoft.com/office/word/2018/wordml" xmlns:w16sdtdh="http://schemas.microsoft.com/office/word/2020/wordml/sdtdatahash" xmlns:w16se="http://schemas.microsoft.com/office/word/2015/wordml/symex" mc:Ignorable="w14 w15 w16se w16cid w16 w16cex w16sdtdh">
   <w:docDefaults>
     <w:rPrDefault>
       <w:rPr>
@@ -3117,7 +4429,7 @@
       </w:pPr>
     </w:pPrDefault>
   </w:docDefaults>
-  <w:latentStyles w:defLockedState="0" w:defUIPriority="99" w:defSemiHidden="0" w:defUnhideWhenUsed="0" w:defQFormat="0" w:count="377">
+  <w:latentStyles w:defLockedState="0" w:defUIPriority="99" w:defSemiHidden="0" w:defUnhideWhenUsed="0" w:defQFormat="0" w:count="376">
     <w:lsdException w:name="Normal" w:uiPriority="0" w:qFormat="1"/>
     <w:lsdException w:name="heading 1" w:uiPriority="9" w:qFormat="1"/>
     <w:lsdException w:name="heading 2" w:semiHidden="1" w:uiPriority="9" w:unhideWhenUsed="1" w:qFormat="1"/>
@@ -3494,7 +4806,6 @@
     <w:lsdException w:name="Hashtag" w:semiHidden="1" w:unhideWhenUsed="1"/>
     <w:lsdException w:name="Unresolved Mention" w:semiHidden="1" w:unhideWhenUsed="1"/>
     <w:lsdException w:name="Smart Link" w:semiHidden="1" w:unhideWhenUsed="1"/>
-    <w:lsdException w:name="Smart Link Error" w:semiHidden="1" w:unhideWhenUsed="1"/>
   </w:latentStyles>
   <w:style w:type="paragraph" w:default="1" w:styleId="Normal">
     <w:name w:val="Normal"/>
@@ -3620,6 +4931,17 @@
       <w:sz w:val="18"/>
       <w:szCs w:val="18"/>
     </w:rPr>
+  </w:style>
+  <w:style w:type="paragraph" w:styleId="ListParagraph">
+    <w:name w:val="List Paragraph"/>
+    <w:basedOn w:val="Normal"/>
+    <w:uiPriority w:val="34"/>
+    <w:qFormat/>
+    <w:rsid w:val="00D3450C"/>
+    <w:pPr>
+      <w:ind w:left="720"/>
+      <w:contextualSpacing/>
+    </w:pPr>
   </w:style>
 </w:styles>
 </file>

</xml_diff>